<commit_message>
add Lec03 pdf version
</commit_message>
<xml_diff>
--- a/程序设计语言/Lec03作业.docx
+++ b/程序设计语言/Lec03作业.docx
@@ -1,6 +1,6 @@
 
 <file path=word/document.xml><?xml version="1.0" encoding="utf-8"?>
-<w:document xmlns:wpc="http://schemas.microsoft.com/office/word/2010/wordprocessingCanvas" xmlns:cx="http://schemas.microsoft.com/office/drawing/2014/chartex" xmlns:cx1="http://schemas.microsoft.com/office/drawing/2015/9/8/chartex" xmlns:cx2="http://schemas.microsoft.com/office/drawing/2015/10/21/chartex" xmlns:cx3="http://schemas.microsoft.com/office/drawing/2016/5/9/chartex" xmlns:cx4="http://schemas.microsoft.com/office/drawing/2016/5/10/chartex" xmlns:cx5="http://schemas.microsoft.com/office/drawing/2016/5/11/chartex" xmlns:cx6="http://schemas.microsoft.com/office/drawing/2016/5/12/chartex" xmlns:cx7="http://schemas.microsoft.com/office/drawing/2016/5/13/chartex" xmlns:cx8="http://schemas.microsoft.com/office/drawing/2016/5/14/chartex" xmlns:mc="http://schemas.openxmlformats.org/markup-compatibility/2006" xmlns:aink="http://schemas.microsoft.com/office/drawing/2016/ink" xmlns:am3d="http://schemas.microsoft.com/office/drawing/2017/model3d" xmlns:o="urn:schemas-microsoft-com:office:office" xmlns:r="http://schemas.openxmlformats.org/officeDocument/2006/relationships" xmlns:m="http://schemas.openxmlformats.org/officeDocument/2006/math" xmlns:v="urn:schemas-microsoft-com:vml" xmlns:wp14="http://schemas.microsoft.com/office/word/2010/wordprocessingDrawing" xmlns:wp="http://schemas.openxmlformats.org/drawingml/2006/wordprocessingDrawing" xmlns:w10="urn:schemas-microsoft-com:office:word" xmlns:w="http://schemas.openxmlformats.org/wordprocessingml/2006/main" xmlns:w14="http://schemas.microsoft.com/office/word/2010/wordml" xmlns:w15="http://schemas.microsoft.com/office/word/2012/wordml" xmlns:w16cid="http://schemas.microsoft.com/office/word/2016/wordml/cid" xmlns:w16se="http://schemas.microsoft.com/office/word/2015/wordml/symex" xmlns:wpg="http://schemas.microsoft.com/office/word/2010/wordprocessingGroup" xmlns:wpi="http://schemas.microsoft.com/office/word/2010/wordprocessingInk" xmlns:wne="http://schemas.microsoft.com/office/word/2006/wordml" xmlns:wps="http://schemas.microsoft.com/office/word/2010/wordprocessingShape" mc:Ignorable="w14 w15 w16se w16cid wp14">
+<w:document xmlns:wpc="http://schemas.microsoft.com/office/word/2010/wordprocessingCanvas" xmlns:cx="http://schemas.microsoft.com/office/drawing/2014/chartex" xmlns:cx1="http://schemas.microsoft.com/office/drawing/2015/9/8/chartex" xmlns:mc="http://schemas.openxmlformats.org/markup-compatibility/2006" xmlns:o="urn:schemas-microsoft-com:office:office" xmlns:r="http://schemas.openxmlformats.org/officeDocument/2006/relationships" xmlns:m="http://schemas.openxmlformats.org/officeDocument/2006/math" xmlns:v="urn:schemas-microsoft-com:vml" xmlns:wp14="http://schemas.microsoft.com/office/word/2010/wordprocessingDrawing" xmlns:wp="http://schemas.openxmlformats.org/drawingml/2006/wordprocessingDrawing" xmlns:w10="urn:schemas-microsoft-com:office:word" xmlns:w="http://schemas.openxmlformats.org/wordprocessingml/2006/main" xmlns:w14="http://schemas.microsoft.com/office/word/2010/wordml" xmlns:w15="http://schemas.microsoft.com/office/word/2012/wordml" xmlns:w16se="http://schemas.microsoft.com/office/word/2015/wordml/symex" xmlns:wpg="http://schemas.microsoft.com/office/word/2010/wordprocessingGroup" xmlns:wpi="http://schemas.microsoft.com/office/word/2010/wordprocessingInk" xmlns:wne="http://schemas.microsoft.com/office/word/2006/wordml" xmlns:wps="http://schemas.microsoft.com/office/word/2010/wordprocessingShape" mc:Ignorable="w14 w15 w16se wp14">
   <w:body>
     <w:p>
       <w:pPr>
@@ -38,89 +38,744 @@
         <w:ind w:firstLineChars="0"/>
         <w:rPr>
           <w:rFonts w:ascii="宋体" w:eastAsia="宋体" w:hAnsi="宋体"/>
-          <w:sz w:val="24"/>
-          <w:szCs w:val="24"/>
-        </w:rPr>
-      </w:pPr>
-      <w:r>
-        <w:rPr>
-          <w:rFonts w:ascii="宋体" w:eastAsia="宋体" w:hAnsi="宋体" w:hint="eastAsia"/>
-          <w:sz w:val="24"/>
-          <w:szCs w:val="24"/>
-        </w:rPr>
-        <w:t>给出指针类型的运算说明。生存期如何？（</w:t>
-      </w:r>
-      <w:r>
-        <w:rPr>
-          <w:rFonts w:ascii="宋体" w:eastAsia="宋体" w:hAnsi="宋体" w:hint="eastAsia"/>
-          <w:sz w:val="24"/>
-          <w:szCs w:val="24"/>
-        </w:rPr>
-        <w:t>V</w:t>
-      </w:r>
-      <w:r>
-        <w:rPr>
-          <w:rFonts w:ascii="宋体" w:eastAsia="宋体" w:hAnsi="宋体" w:hint="eastAsia"/>
-          <w:sz w:val="24"/>
-          <w:szCs w:val="24"/>
-        </w:rPr>
-        <w:t>，</w:t>
-      </w:r>
-      <w:r>
-        <w:rPr>
-          <w:rFonts w:ascii="宋体" w:eastAsia="宋体" w:hAnsi="宋体" w:hint="eastAsia"/>
-          <w:sz w:val="24"/>
-          <w:szCs w:val="24"/>
-        </w:rPr>
-        <w:t>OP</w:t>
-      </w:r>
-      <w:r>
-        <w:rPr>
-          <w:rFonts w:ascii="宋体" w:eastAsia="宋体" w:hAnsi="宋体" w:hint="eastAsia"/>
-          <w:sz w:val="24"/>
-          <w:szCs w:val="24"/>
-        </w:rPr>
-        <w:t>）</w:t>
-      </w:r>
-    </w:p>
-    <w:p>
-      <w:pPr>
-        <w:rPr>
-          <w:rFonts w:ascii="宋体" w:eastAsia="宋体" w:hAnsi="宋体"/>
-          <w:sz w:val="24"/>
-          <w:szCs w:val="24"/>
-        </w:rPr>
-      </w:pPr>
-      <w:r>
-        <w:rPr>
-          <w:rFonts w:ascii="宋体" w:eastAsia="宋体" w:hAnsi="宋体" w:hint="eastAsia"/>
-          <w:sz w:val="24"/>
-          <w:szCs w:val="24"/>
+          <w:color w:val="2E74B5" w:themeColor="accent5" w:themeShade="BF"/>
+          <w:sz w:val="24"/>
+          <w:szCs w:val="24"/>
+        </w:rPr>
+      </w:pPr>
+      <w:r>
+        <w:rPr>
+          <w:rFonts w:ascii="宋体" w:eastAsia="宋体" w:hAnsi="宋体" w:hint="eastAsia"/>
+          <w:color w:val="2E74B5" w:themeColor="accent5" w:themeShade="BF"/>
+          <w:sz w:val="24"/>
+          <w:szCs w:val="24"/>
+        </w:rPr>
+        <w:t>给出指针类型的运算说明。生存期如何？（V，OP）</w:t>
+      </w:r>
+    </w:p>
+    <w:p>
+      <w:pPr>
+        <w:rPr>
+          <w:rFonts w:ascii="宋体" w:eastAsia="宋体" w:hAnsi="宋体"/>
+          <w:szCs w:val="21"/>
+        </w:rPr>
+      </w:pPr>
+      <w:r>
+        <w:rPr>
+          <w:rFonts w:ascii="宋体" w:eastAsia="宋体" w:hAnsi="宋体" w:hint="eastAsia"/>
+          <w:szCs w:val="21"/>
         </w:rPr>
         <w:t>解：</w:t>
       </w:r>
-    </w:p>
-    <w:p>
-      <w:pPr>
-        <w:rPr>
-          <w:rFonts w:ascii="宋体" w:eastAsia="宋体" w:hAnsi="宋体"/>
-          <w:sz w:val="24"/>
-          <w:szCs w:val="24"/>
-        </w:rPr>
-      </w:pPr>
-      <w:r>
-        <w:rPr>
-          <w:rFonts w:ascii="宋体" w:eastAsia="宋体" w:hAnsi="宋体"/>
-          <w:sz w:val="24"/>
-          <w:szCs w:val="24"/>
+      <w:r>
+        <w:rPr>
+          <w:rFonts w:ascii="宋体" w:eastAsia="宋体" w:hAnsi="宋体" w:hint="eastAsia"/>
+          <w:szCs w:val="21"/>
+        </w:rPr>
+        <w:t>值（V）：</w:t>
+      </w:r>
+      <w:r>
+        <w:rPr>
+          <w:rFonts w:ascii="宋体" w:eastAsia="宋体" w:hAnsi="宋体" w:hint="eastAsia"/>
+          <w:szCs w:val="21"/>
+        </w:rPr>
+        <w:t>指针是一个变量，值为另一个变量的地址。</w:t>
+      </w:r>
+    </w:p>
+    <w:p>
+      <w:pPr>
+        <w:ind w:firstLineChars="200" w:firstLine="420"/>
+        <w:rPr>
+          <w:rFonts w:ascii="宋体" w:eastAsia="宋体" w:hAnsi="宋体"/>
+          <w:szCs w:val="21"/>
+        </w:rPr>
+      </w:pPr>
+      <w:r>
+        <w:rPr>
+          <w:rFonts w:ascii="宋体" w:eastAsia="宋体" w:hAnsi="宋体" w:hint="eastAsia"/>
+          <w:szCs w:val="21"/>
+        </w:rPr>
+        <w:t>运算说明（OP）：</w:t>
+      </w:r>
+    </w:p>
+    <w:p>
+      <w:pPr>
+        <w:pStyle w:val="a5"/>
+        <w:numPr>
+          <w:ilvl w:val="0"/>
+          <w:numId w:val="5"/>
+        </w:numPr>
+        <w:ind w:firstLineChars="0"/>
+        <w:rPr>
+          <w:rFonts w:ascii="宋体" w:eastAsia="宋体" w:hAnsi="宋体"/>
+          <w:szCs w:val="21"/>
+        </w:rPr>
+      </w:pPr>
+      <w:r>
+        <w:rPr>
+          <w:rFonts w:ascii="宋体" w:eastAsia="宋体" w:hAnsi="宋体" w:hint="eastAsia"/>
+          <w:szCs w:val="21"/>
+        </w:rPr>
+        <w:t>指针的算术运算：</w:t>
+      </w:r>
+    </w:p>
+    <w:p>
+      <w:pPr>
+        <w:pStyle w:val="a5"/>
+        <w:numPr>
+          <w:ilvl w:val="1"/>
+          <w:numId w:val="5"/>
+        </w:numPr>
+        <w:ind w:firstLineChars="0"/>
+        <w:rPr>
+          <w:rFonts w:ascii="宋体" w:eastAsia="宋体" w:hAnsi="宋体"/>
+          <w:szCs w:val="21"/>
+        </w:rPr>
+      </w:pPr>
+      <w:r>
+        <w:rPr>
+          <w:rFonts w:ascii="宋体" w:eastAsia="宋体" w:hAnsi="宋体" w:hint="eastAsia"/>
+          <w:szCs w:val="21"/>
+        </w:rPr>
+        <w:t>+</w:t>
+      </w:r>
+      <w:r>
+        <w:rPr>
+          <w:rFonts w:ascii="宋体" w:eastAsia="宋体" w:hAnsi="宋体"/>
+          <w:szCs w:val="21"/>
+        </w:rPr>
+        <w:t>/-</w:t>
+      </w:r>
+      <w:r>
+        <w:rPr>
+          <w:rFonts w:ascii="宋体" w:eastAsia="宋体" w:hAnsi="宋体" w:hint="eastAsia"/>
+          <w:szCs w:val="21"/>
+        </w:rPr>
+        <w:t>：该运算会使指针访问另一内存地址，例如：</w:t>
+      </w:r>
+    </w:p>
+    <w:p>
+      <w:pPr>
+        <w:pStyle w:val="a5"/>
+        <w:ind w:left="2100" w:firstLineChars="100" w:firstLine="210"/>
+        <w:rPr>
+          <w:rFonts w:ascii="宋体" w:eastAsia="宋体" w:hAnsi="宋体"/>
+          <w:szCs w:val="21"/>
+        </w:rPr>
+      </w:pPr>
+      <w:proofErr w:type="gramStart"/>
+      <w:r>
+        <w:rPr>
+          <w:rFonts w:ascii="宋体" w:eastAsia="宋体" w:hAnsi="宋体"/>
+          <w:szCs w:val="21"/>
+        </w:rPr>
+        <w:t>char</w:t>
+      </w:r>
+      <w:proofErr w:type="gramEnd"/>
+      <w:r>
+        <w:rPr>
+          <w:rFonts w:ascii="宋体" w:eastAsia="宋体" w:hAnsi="宋体"/>
+          <w:szCs w:val="21"/>
+        </w:rPr>
+        <w:t xml:space="preserve"> *a = “</w:t>
+      </w:r>
+      <w:proofErr w:type="spellStart"/>
+      <w:r>
+        <w:rPr>
+          <w:rFonts w:ascii="宋体" w:eastAsia="宋体" w:hAnsi="宋体"/>
+          <w:szCs w:val="21"/>
+        </w:rPr>
+        <w:t>abcd</w:t>
+      </w:r>
+      <w:proofErr w:type="spellEnd"/>
+      <w:r>
+        <w:rPr>
+          <w:rFonts w:ascii="宋体" w:eastAsia="宋体" w:hAnsi="宋体"/>
+          <w:szCs w:val="21"/>
+        </w:rPr>
+        <w:t>”</w:t>
+      </w:r>
+      <w:r>
+        <w:rPr>
+          <w:rFonts w:ascii="宋体" w:eastAsia="宋体" w:hAnsi="宋体"/>
+          <w:szCs w:val="21"/>
+        </w:rPr>
+        <w:t>;</w:t>
+      </w:r>
+      <w:r>
+        <w:rPr>
+          <w:rFonts w:ascii="宋体" w:eastAsia="宋体" w:hAnsi="宋体"/>
+          <w:szCs w:val="21"/>
         </w:rPr>
         <w:tab/>
-      </w:r>
-      <w:r>
-        <w:rPr>
-          <w:rFonts w:ascii="宋体" w:eastAsia="宋体" w:hAnsi="宋体"/>
-          <w:sz w:val="24"/>
-          <w:szCs w:val="24"/>
+        <w:t>//*a = ‘a’</w:t>
+      </w:r>
+    </w:p>
+    <w:p>
+      <w:pPr>
+        <w:pStyle w:val="a5"/>
+        <w:ind w:left="2100" w:firstLineChars="100" w:firstLine="210"/>
+        <w:rPr>
+          <w:rFonts w:ascii="宋体" w:eastAsia="宋体" w:hAnsi="宋体"/>
+          <w:szCs w:val="21"/>
+        </w:rPr>
+      </w:pPr>
+      <w:r>
+        <w:rPr>
+          <w:rFonts w:ascii="宋体" w:eastAsia="宋体" w:hAnsi="宋体"/>
+          <w:szCs w:val="21"/>
+        </w:rPr>
+        <w:t>a += 2</w:t>
+      </w:r>
+      <w:r>
+        <w:rPr>
+          <w:rFonts w:ascii="宋体" w:eastAsia="宋体" w:hAnsi="宋体"/>
+          <w:szCs w:val="21"/>
+        </w:rPr>
+        <w:t>;</w:t>
+      </w:r>
+      <w:r>
+        <w:rPr>
+          <w:rFonts w:ascii="宋体" w:eastAsia="宋体" w:hAnsi="宋体"/>
+          <w:szCs w:val="21"/>
+        </w:rPr>
+        <w:tab/>
+      </w:r>
+      <w:r>
+        <w:rPr>
+          <w:rFonts w:ascii="宋体" w:eastAsia="宋体" w:hAnsi="宋体"/>
+          <w:szCs w:val="21"/>
+        </w:rPr>
+        <w:tab/>
+      </w:r>
+      <w:r>
+        <w:rPr>
+          <w:rFonts w:ascii="宋体" w:eastAsia="宋体" w:hAnsi="宋体"/>
+          <w:szCs w:val="21"/>
+        </w:rPr>
+        <w:tab/>
+      </w:r>
+      <w:r>
+        <w:rPr>
+          <w:rFonts w:ascii="宋体" w:eastAsia="宋体" w:hAnsi="宋体"/>
+          <w:szCs w:val="21"/>
+        </w:rPr>
+        <w:tab/>
+      </w:r>
+      <w:r>
+        <w:rPr>
+          <w:rFonts w:ascii="宋体" w:eastAsia="宋体" w:hAnsi="宋体"/>
+          <w:szCs w:val="21"/>
+        </w:rPr>
+        <w:t>//*a = ‘</w:t>
+      </w:r>
+      <w:r>
+        <w:rPr>
+          <w:rFonts w:ascii="宋体" w:eastAsia="宋体" w:hAnsi="宋体"/>
+          <w:szCs w:val="21"/>
+        </w:rPr>
+        <w:t>c</w:t>
+      </w:r>
+      <w:r>
+        <w:rPr>
+          <w:rFonts w:ascii="宋体" w:eastAsia="宋体" w:hAnsi="宋体"/>
+          <w:szCs w:val="21"/>
+        </w:rPr>
+        <w:t>’</w:t>
+      </w:r>
+    </w:p>
+    <w:p>
+      <w:pPr>
+        <w:pStyle w:val="a5"/>
+        <w:ind w:left="2100" w:firstLineChars="100" w:firstLine="210"/>
+        <w:rPr>
+          <w:rFonts w:ascii="宋体" w:eastAsia="宋体" w:hAnsi="宋体"/>
+          <w:szCs w:val="21"/>
+        </w:rPr>
+      </w:pPr>
+      <w:r>
+        <w:rPr>
+          <w:rFonts w:ascii="宋体" w:eastAsia="宋体" w:hAnsi="宋体"/>
+          <w:szCs w:val="21"/>
+        </w:rPr>
+        <w:t>a -= 1;</w:t>
+      </w:r>
+      <w:r>
+        <w:rPr>
+          <w:rFonts w:ascii="宋体" w:eastAsia="宋体" w:hAnsi="宋体"/>
+          <w:szCs w:val="21"/>
+        </w:rPr>
+        <w:tab/>
+      </w:r>
+      <w:r>
+        <w:rPr>
+          <w:rFonts w:ascii="宋体" w:eastAsia="宋体" w:hAnsi="宋体"/>
+          <w:szCs w:val="21"/>
+        </w:rPr>
+        <w:tab/>
+      </w:r>
+      <w:r>
+        <w:rPr>
+          <w:rFonts w:ascii="宋体" w:eastAsia="宋体" w:hAnsi="宋体"/>
+          <w:szCs w:val="21"/>
+        </w:rPr>
+        <w:tab/>
+      </w:r>
+      <w:r>
+        <w:rPr>
+          <w:rFonts w:ascii="宋体" w:eastAsia="宋体" w:hAnsi="宋体"/>
+          <w:szCs w:val="21"/>
+        </w:rPr>
+        <w:tab/>
+      </w:r>
+      <w:r>
+        <w:rPr>
+          <w:rFonts w:ascii="宋体" w:eastAsia="宋体" w:hAnsi="宋体"/>
+          <w:szCs w:val="21"/>
+        </w:rPr>
+        <w:t>//*a = ‘</w:t>
+      </w:r>
+      <w:r>
+        <w:rPr>
+          <w:rFonts w:ascii="宋体" w:eastAsia="宋体" w:hAnsi="宋体"/>
+          <w:szCs w:val="21"/>
+        </w:rPr>
+        <w:t>b</w:t>
+      </w:r>
+      <w:r>
+        <w:rPr>
+          <w:rFonts w:ascii="宋体" w:eastAsia="宋体" w:hAnsi="宋体"/>
+          <w:szCs w:val="21"/>
+        </w:rPr>
+        <w:t>’</w:t>
+      </w:r>
+    </w:p>
+    <w:p>
+      <w:pPr>
+        <w:pStyle w:val="a5"/>
+        <w:numPr>
+          <w:ilvl w:val="1"/>
+          <w:numId w:val="5"/>
+        </w:numPr>
+        <w:ind w:firstLineChars="0"/>
+        <w:rPr>
+          <w:rFonts w:ascii="宋体" w:eastAsia="宋体" w:hAnsi="宋体"/>
+          <w:szCs w:val="21"/>
+        </w:rPr>
+      </w:pPr>
+      <w:r>
+        <w:rPr>
+          <w:rFonts w:ascii="宋体" w:eastAsia="宋体" w:hAnsi="宋体" w:hint="eastAsia"/>
+          <w:szCs w:val="21"/>
+        </w:rPr>
+        <w:t>+</w:t>
+      </w:r>
+      <w:r>
+        <w:rPr>
+          <w:rFonts w:ascii="宋体" w:eastAsia="宋体" w:hAnsi="宋体"/>
+          <w:szCs w:val="21"/>
+        </w:rPr>
+        <w:t>+</w:t>
+      </w:r>
+      <w:r>
+        <w:rPr>
+          <w:rFonts w:ascii="宋体" w:eastAsia="宋体" w:hAnsi="宋体" w:hint="eastAsia"/>
+          <w:szCs w:val="21"/>
+        </w:rPr>
+        <w:t>/</w:t>
+      </w:r>
+      <w:r>
+        <w:rPr>
+          <w:rFonts w:ascii="宋体" w:eastAsia="宋体" w:hAnsi="宋体"/>
+          <w:szCs w:val="21"/>
+        </w:rPr>
+        <w:t>--</w:t>
+      </w:r>
+      <w:r>
+        <w:rPr>
+          <w:rFonts w:ascii="宋体" w:eastAsia="宋体" w:hAnsi="宋体" w:hint="eastAsia"/>
+          <w:szCs w:val="21"/>
+        </w:rPr>
+        <w:t>：</w:t>
+      </w:r>
+      <w:r>
+        <w:rPr>
+          <w:rFonts w:ascii="宋体" w:eastAsia="宋体" w:hAnsi="宋体" w:hint="eastAsia"/>
+          <w:szCs w:val="21"/>
+        </w:rPr>
+        <w:t>该运算会使指针访问</w:t>
+      </w:r>
+      <w:r>
+        <w:rPr>
+          <w:rFonts w:ascii="宋体" w:eastAsia="宋体" w:hAnsi="宋体" w:hint="eastAsia"/>
+          <w:szCs w:val="21"/>
+        </w:rPr>
+        <w:t>下一个/上一个</w:t>
+      </w:r>
+      <w:r>
+        <w:rPr>
+          <w:rFonts w:ascii="宋体" w:eastAsia="宋体" w:hAnsi="宋体" w:hint="eastAsia"/>
+          <w:szCs w:val="21"/>
+        </w:rPr>
+        <w:t>内存地址</w:t>
+      </w:r>
+    </w:p>
+    <w:p>
+      <w:pPr>
+        <w:pStyle w:val="a5"/>
+        <w:numPr>
+          <w:ilvl w:val="0"/>
+          <w:numId w:val="5"/>
+        </w:numPr>
+        <w:ind w:firstLineChars="0"/>
+        <w:rPr>
+          <w:rFonts w:ascii="宋体" w:eastAsia="宋体" w:hAnsi="宋体"/>
+          <w:szCs w:val="21"/>
+        </w:rPr>
+      </w:pPr>
+      <w:r>
+        <w:rPr>
+          <w:rFonts w:ascii="宋体" w:eastAsia="宋体" w:hAnsi="宋体" w:hint="eastAsia"/>
+          <w:szCs w:val="21"/>
+        </w:rPr>
+        <w:t>指针的取地址运算：</w:t>
+      </w:r>
+    </w:p>
+    <w:p>
+      <w:pPr>
+        <w:pStyle w:val="a5"/>
+        <w:numPr>
+          <w:ilvl w:val="1"/>
+          <w:numId w:val="5"/>
+        </w:numPr>
+        <w:ind w:firstLineChars="0"/>
+        <w:rPr>
+          <w:rFonts w:ascii="宋体" w:eastAsia="宋体" w:hAnsi="宋体"/>
+          <w:szCs w:val="21"/>
+        </w:rPr>
+      </w:pPr>
+      <w:r>
+        <w:rPr>
+          <w:rFonts w:ascii="宋体" w:eastAsia="宋体" w:hAnsi="宋体" w:hint="eastAsia"/>
+          <w:szCs w:val="21"/>
+        </w:rPr>
+        <w:t>&amp;：&amp;是一元运算符，能够返回操作数的内存地址。例如：</w:t>
+      </w:r>
+    </w:p>
+    <w:p>
+      <w:pPr>
+        <w:ind w:left="2100"/>
+        <w:rPr>
+          <w:rFonts w:ascii="宋体" w:eastAsia="宋体" w:hAnsi="宋体"/>
+          <w:szCs w:val="21"/>
+        </w:rPr>
+      </w:pPr>
+      <w:proofErr w:type="gramStart"/>
+      <w:r>
+        <w:rPr>
+          <w:rFonts w:ascii="宋体" w:eastAsia="宋体" w:hAnsi="宋体" w:hint="eastAsia"/>
+          <w:szCs w:val="21"/>
+        </w:rPr>
+        <w:t>char</w:t>
+      </w:r>
+      <w:proofErr w:type="gramEnd"/>
+      <w:r>
+        <w:rPr>
+          <w:rFonts w:ascii="宋体" w:eastAsia="宋体" w:hAnsi="宋体"/>
+          <w:szCs w:val="21"/>
+        </w:rPr>
+        <w:t xml:space="preserve"> a = ‘a’;</w:t>
+      </w:r>
+    </w:p>
+    <w:p>
+      <w:pPr>
+        <w:ind w:left="2100"/>
+        <w:rPr>
+          <w:rFonts w:ascii="宋体" w:eastAsia="宋体" w:hAnsi="宋体"/>
+          <w:szCs w:val="21"/>
+        </w:rPr>
+      </w:pPr>
+      <w:r>
+        <w:rPr>
+          <w:rFonts w:ascii="宋体" w:eastAsia="宋体" w:hAnsi="宋体" w:hint="eastAsia"/>
+          <w:szCs w:val="21"/>
+        </w:rPr>
+        <w:t>char</w:t>
+      </w:r>
+      <w:r>
+        <w:rPr>
+          <w:rFonts w:ascii="宋体" w:eastAsia="宋体" w:hAnsi="宋体"/>
+          <w:szCs w:val="21"/>
+        </w:rPr>
+        <w:t xml:space="preserve"> *p = &amp;a;</w:t>
+      </w:r>
+      <w:r>
+        <w:rPr>
+          <w:rFonts w:ascii="宋体" w:eastAsia="宋体" w:hAnsi="宋体"/>
+          <w:szCs w:val="21"/>
+        </w:rPr>
+        <w:tab/>
+      </w:r>
+      <w:r>
+        <w:rPr>
+          <w:rFonts w:ascii="宋体" w:eastAsia="宋体" w:hAnsi="宋体"/>
+          <w:szCs w:val="21"/>
+        </w:rPr>
+        <w:tab/>
+      </w:r>
+      <w:r>
+        <w:rPr>
+          <w:rFonts w:ascii="宋体" w:eastAsia="宋体" w:hAnsi="宋体" w:hint="eastAsia"/>
+          <w:szCs w:val="21"/>
+        </w:rPr>
+        <w:t>/</w:t>
+      </w:r>
+      <w:r>
+        <w:rPr>
+          <w:rFonts w:ascii="宋体" w:eastAsia="宋体" w:hAnsi="宋体"/>
+          <w:szCs w:val="21"/>
+        </w:rPr>
+        <w:t>/</w:t>
+      </w:r>
+      <w:r>
+        <w:rPr>
+          <w:rFonts w:ascii="宋体" w:eastAsia="宋体" w:hAnsi="宋体" w:hint="eastAsia"/>
+          <w:szCs w:val="21"/>
+        </w:rPr>
+        <w:t>p指向a的地址</w:t>
+      </w:r>
+    </w:p>
+    <w:p>
+      <w:pPr>
+        <w:pStyle w:val="a5"/>
+        <w:numPr>
+          <w:ilvl w:val="0"/>
+          <w:numId w:val="5"/>
+        </w:numPr>
+        <w:ind w:firstLineChars="0"/>
+        <w:rPr>
+          <w:rFonts w:ascii="宋体" w:eastAsia="宋体" w:hAnsi="宋体"/>
+          <w:szCs w:val="21"/>
+        </w:rPr>
+      </w:pPr>
+      <w:r>
+        <w:rPr>
+          <w:rFonts w:ascii="宋体" w:eastAsia="宋体" w:hAnsi="宋体" w:hint="eastAsia"/>
+          <w:szCs w:val="21"/>
+        </w:rPr>
+        <w:t>指针的</w:t>
+      </w:r>
+      <w:r>
+        <w:rPr>
+          <w:rFonts w:ascii="宋体" w:eastAsia="宋体" w:hAnsi="宋体" w:hint="eastAsia"/>
+          <w:szCs w:val="21"/>
+        </w:rPr>
+        <w:t>间接寻址</w:t>
+      </w:r>
+      <w:r>
+        <w:rPr>
+          <w:rFonts w:ascii="宋体" w:eastAsia="宋体" w:hAnsi="宋体" w:hint="eastAsia"/>
+          <w:szCs w:val="21"/>
+        </w:rPr>
+        <w:t>运算：</w:t>
+      </w:r>
+    </w:p>
+    <w:p>
+      <w:pPr>
+        <w:pStyle w:val="a5"/>
+        <w:numPr>
+          <w:ilvl w:val="1"/>
+          <w:numId w:val="5"/>
+        </w:numPr>
+        <w:ind w:firstLineChars="0"/>
+        <w:rPr>
+          <w:rFonts w:ascii="宋体" w:eastAsia="宋体" w:hAnsi="宋体"/>
+          <w:szCs w:val="21"/>
+        </w:rPr>
+      </w:pPr>
+      <w:r>
+        <w:rPr>
+          <w:rFonts w:ascii="宋体" w:eastAsia="宋体" w:hAnsi="宋体" w:hint="eastAsia"/>
+          <w:szCs w:val="21"/>
+        </w:rPr>
+        <w:t>*：*是一元运算符，</w:t>
+      </w:r>
+      <w:r>
+        <w:rPr>
+          <w:rFonts w:ascii="宋体" w:eastAsia="宋体" w:hAnsi="宋体" w:hint="eastAsia"/>
+          <w:szCs w:val="21"/>
+        </w:rPr>
+        <w:t>能够返回操作数</w:t>
+      </w:r>
+      <w:r>
+        <w:rPr>
+          <w:rFonts w:ascii="宋体" w:eastAsia="宋体" w:hAnsi="宋体" w:hint="eastAsia"/>
+          <w:szCs w:val="21"/>
+        </w:rPr>
+        <w:t>所指向地址的变量的值。例如：</w:t>
+      </w:r>
+    </w:p>
+    <w:p>
+      <w:pPr>
+        <w:ind w:left="2100"/>
+        <w:rPr>
+          <w:rFonts w:ascii="宋体" w:eastAsia="宋体" w:hAnsi="宋体" w:hint="eastAsia"/>
+          <w:sz w:val="24"/>
+          <w:szCs w:val="24"/>
+        </w:rPr>
+      </w:pPr>
+      <w:r>
+        <w:rPr>
+          <w:rFonts w:ascii="宋体" w:eastAsia="宋体" w:hAnsi="宋体"/>
+          <w:sz w:val="24"/>
+          <w:szCs w:val="24"/>
+        </w:rPr>
+        <w:t>char b = *a;</w:t>
+      </w:r>
+      <w:r>
+        <w:rPr>
+          <w:rFonts w:ascii="宋体" w:eastAsia="宋体" w:hAnsi="宋体"/>
+          <w:sz w:val="24"/>
+          <w:szCs w:val="24"/>
+        </w:rPr>
+        <w:tab/>
+      </w:r>
+      <w:r>
+        <w:rPr>
+          <w:rFonts w:ascii="宋体" w:eastAsia="宋体" w:hAnsi="宋体"/>
+          <w:sz w:val="24"/>
+          <w:szCs w:val="24"/>
+        </w:rPr>
+        <w:tab/>
+      </w:r>
+      <w:r>
+        <w:rPr>
+          <w:rFonts w:ascii="宋体" w:eastAsia="宋体" w:hAnsi="宋体" w:hint="eastAsia"/>
+          <w:sz w:val="24"/>
+          <w:szCs w:val="24"/>
+        </w:rPr>
+        <w:t>/</w:t>
+      </w:r>
+      <w:r>
+        <w:rPr>
+          <w:rFonts w:ascii="宋体" w:eastAsia="宋体" w:hAnsi="宋体"/>
+          <w:sz w:val="24"/>
+          <w:szCs w:val="24"/>
+        </w:rPr>
+        <w:t>/</w:t>
+      </w:r>
+      <w:r>
+        <w:rPr>
+          <w:rFonts w:ascii="宋体" w:eastAsia="宋体" w:hAnsi="宋体" w:hint="eastAsia"/>
+          <w:sz w:val="24"/>
+          <w:szCs w:val="24"/>
+        </w:rPr>
+        <w:t>b的值为a地址里的值</w:t>
+      </w:r>
+    </w:p>
+    <w:p>
+      <w:pPr>
+        <w:pStyle w:val="a5"/>
+        <w:numPr>
+          <w:ilvl w:val="0"/>
+          <w:numId w:val="5"/>
+        </w:numPr>
+        <w:ind w:firstLineChars="0"/>
+        <w:rPr>
+          <w:rFonts w:ascii="宋体" w:eastAsia="宋体" w:hAnsi="宋体"/>
+          <w:szCs w:val="21"/>
+        </w:rPr>
+      </w:pPr>
+      <w:r>
+        <w:rPr>
+          <w:rFonts w:ascii="宋体" w:eastAsia="宋体" w:hAnsi="宋体" w:hint="eastAsia"/>
+          <w:szCs w:val="21"/>
+        </w:rPr>
+        <w:t>指针的</w:t>
+      </w:r>
+      <w:r>
+        <w:rPr>
+          <w:rFonts w:ascii="宋体" w:eastAsia="宋体" w:hAnsi="宋体" w:hint="eastAsia"/>
+          <w:szCs w:val="21"/>
+        </w:rPr>
+        <w:t>比较</w:t>
+      </w:r>
+      <w:r>
+        <w:rPr>
+          <w:rFonts w:ascii="宋体" w:eastAsia="宋体" w:hAnsi="宋体" w:hint="eastAsia"/>
+          <w:szCs w:val="21"/>
+        </w:rPr>
+        <w:t>运算：</w:t>
+      </w:r>
+    </w:p>
+    <w:p>
+      <w:pPr>
+        <w:pStyle w:val="a5"/>
+        <w:numPr>
+          <w:ilvl w:val="1"/>
+          <w:numId w:val="5"/>
+        </w:numPr>
+        <w:ind w:firstLineChars="0"/>
+        <w:rPr>
+          <w:rFonts w:ascii="宋体" w:eastAsia="宋体" w:hAnsi="宋体" w:hint="eastAsia"/>
+          <w:szCs w:val="21"/>
+        </w:rPr>
+      </w:pPr>
+      <w:r>
+        <w:rPr>
+          <w:rFonts w:ascii="宋体" w:eastAsia="宋体" w:hAnsi="宋体" w:hint="eastAsia"/>
+          <w:szCs w:val="21"/>
+        </w:rPr>
+        <w:t>&gt;</w:t>
+      </w:r>
+      <w:r>
+        <w:rPr>
+          <w:rFonts w:ascii="宋体" w:eastAsia="宋体" w:hAnsi="宋体"/>
+          <w:szCs w:val="21"/>
+        </w:rPr>
+        <w:t>/&lt;/==</w:t>
+      </w:r>
+      <w:r>
+        <w:rPr>
+          <w:rFonts w:ascii="宋体" w:eastAsia="宋体" w:hAnsi="宋体" w:hint="eastAsia"/>
+          <w:szCs w:val="21"/>
+        </w:rPr>
+        <w:t>：</w:t>
+      </w:r>
+      <w:r>
+        <w:rPr>
+          <w:rFonts w:ascii="宋体" w:eastAsia="宋体" w:hAnsi="宋体" w:hint="eastAsia"/>
+          <w:szCs w:val="21"/>
+        </w:rPr>
+        <w:t>一般在指针指向两个相关变量时使用，比如可以用来比较同一数组元素大小</w:t>
+      </w:r>
+      <w:r>
+        <w:rPr>
+          <w:rFonts w:ascii="宋体" w:eastAsia="宋体" w:hAnsi="宋体" w:hint="eastAsia"/>
+          <w:szCs w:val="21"/>
+        </w:rPr>
+        <w:t>。</w:t>
+      </w:r>
+    </w:p>
+    <w:p>
+      <w:pPr>
+        <w:ind w:firstLineChars="200" w:firstLine="420"/>
+        <w:rPr>
+          <w:rFonts w:ascii="宋体" w:eastAsia="宋体" w:hAnsi="宋体"/>
+          <w:szCs w:val="21"/>
+        </w:rPr>
+      </w:pPr>
+      <w:r>
+        <w:rPr>
+          <w:rFonts w:ascii="宋体" w:eastAsia="宋体" w:hAnsi="宋体" w:hint="eastAsia"/>
+          <w:szCs w:val="21"/>
+        </w:rPr>
+        <w:t>生存期：</w:t>
+      </w:r>
+      <w:r>
+        <w:rPr>
+          <w:rFonts w:ascii="宋体" w:eastAsia="宋体" w:hAnsi="宋体"/>
+          <w:szCs w:val="21"/>
         </w:rPr>
         <w:t>指针实现的记录或结构的树</w:t>
       </w:r>
@@ -128,8 +783,7 @@
       <w:r>
         <w:rPr>
           <w:rFonts w:ascii="宋体" w:eastAsia="宋体" w:hAnsi="宋体"/>
-          <w:sz w:val="24"/>
-          <w:szCs w:val="24"/>
+          <w:szCs w:val="21"/>
         </w:rPr>
         <w:t>或链其</w:t>
       </w:r>
@@ -137,24 +791,21 @@
       <w:r>
         <w:rPr>
           <w:rFonts w:ascii="宋体" w:eastAsia="宋体" w:hAnsi="宋体"/>
-          <w:sz w:val="24"/>
-          <w:szCs w:val="24"/>
+          <w:szCs w:val="21"/>
         </w:rPr>
         <w:t>第一头指针在堆中分配，</w:t>
       </w:r>
       <w:r>
         <w:rPr>
           <w:rFonts w:ascii="宋体" w:eastAsia="宋体" w:hAnsi="宋体" w:hint="eastAsia"/>
-          <w:sz w:val="24"/>
-          <w:szCs w:val="24"/>
+          <w:szCs w:val="21"/>
         </w:rPr>
         <w:t>生存期</w:t>
       </w:r>
       <w:r>
         <w:rPr>
           <w:rFonts w:ascii="宋体" w:eastAsia="宋体" w:hAnsi="宋体"/>
-          <w:sz w:val="24"/>
-          <w:szCs w:val="24"/>
+          <w:szCs w:val="21"/>
         </w:rPr>
         <w:t>比堆栈</w:t>
       </w:r>
@@ -162,8 +813,7 @@
       <w:r>
         <w:rPr>
           <w:rFonts w:ascii="宋体" w:eastAsia="宋体" w:hAnsi="宋体"/>
-          <w:sz w:val="24"/>
-          <w:szCs w:val="24"/>
+          <w:szCs w:val="21"/>
         </w:rPr>
         <w:t>帧内束定</w:t>
       </w:r>
@@ -171,8 +821,7 @@
       <w:r>
         <w:rPr>
           <w:rFonts w:ascii="宋体" w:eastAsia="宋体" w:hAnsi="宋体"/>
-          <w:sz w:val="24"/>
-          <w:szCs w:val="24"/>
+          <w:szCs w:val="21"/>
         </w:rPr>
         <w:t>的变量长。</w:t>
       </w:r>
@@ -180,7 +829,8 @@
     <w:p>
       <w:pPr>
         <w:rPr>
-          <w:rFonts w:ascii="宋体" w:eastAsia="宋体" w:hAnsi="宋体" w:hint="eastAsia"/>
+          <w:rFonts w:ascii="宋体" w:eastAsia="宋体" w:hAnsi="宋体"/>
+          <w:color w:val="2E74B5" w:themeColor="accent5" w:themeShade="BF"/>
           <w:sz w:val="24"/>
           <w:szCs w:val="24"/>
         </w:rPr>
@@ -196,82 +846,55 @@
         <w:ind w:firstLineChars="0"/>
         <w:rPr>
           <w:rFonts w:ascii="宋体" w:eastAsia="宋体" w:hAnsi="宋体"/>
-          <w:sz w:val="24"/>
-          <w:szCs w:val="24"/>
-        </w:rPr>
-      </w:pPr>
-      <w:r>
-        <w:rPr>
-          <w:rFonts w:ascii="宋体" w:eastAsia="宋体" w:hAnsi="宋体" w:hint="eastAsia"/>
-          <w:sz w:val="24"/>
-          <w:szCs w:val="24"/>
-        </w:rPr>
-        <w:t>静态作用域有无闭包机制，比如</w:t>
-      </w:r>
-      <w:r>
-        <w:rPr>
-          <w:rFonts w:ascii="宋体" w:eastAsia="宋体" w:hAnsi="宋体" w:hint="eastAsia"/>
-          <w:sz w:val="24"/>
-          <w:szCs w:val="24"/>
-        </w:rPr>
-        <w:t>basic</w:t>
-      </w:r>
-      <w:r>
-        <w:rPr>
-          <w:rFonts w:ascii="宋体" w:eastAsia="宋体" w:hAnsi="宋体" w:hint="eastAsia"/>
-          <w:sz w:val="24"/>
-          <w:szCs w:val="24"/>
-        </w:rPr>
-        <w:t>语言。为什么？</w:t>
-      </w:r>
-    </w:p>
-    <w:p>
-      <w:pPr>
-        <w:rPr>
-          <w:rFonts w:ascii="宋体" w:eastAsia="宋体" w:hAnsi="宋体"/>
-          <w:sz w:val="24"/>
-          <w:szCs w:val="24"/>
-        </w:rPr>
-      </w:pPr>
-      <w:r>
-        <w:rPr>
-          <w:rFonts w:ascii="宋体" w:eastAsia="宋体" w:hAnsi="宋体" w:hint="eastAsia"/>
-          <w:sz w:val="24"/>
-          <w:szCs w:val="24"/>
+          <w:color w:val="2E74B5" w:themeColor="accent5" w:themeShade="BF"/>
+          <w:sz w:val="24"/>
+          <w:szCs w:val="24"/>
+        </w:rPr>
+      </w:pPr>
+      <w:r>
+        <w:rPr>
+          <w:rFonts w:ascii="宋体" w:eastAsia="宋体" w:hAnsi="宋体" w:hint="eastAsia"/>
+          <w:color w:val="2E74B5" w:themeColor="accent5" w:themeShade="BF"/>
+          <w:sz w:val="24"/>
+          <w:szCs w:val="24"/>
+        </w:rPr>
+        <w:t>静态作用域有无闭包机制，比如basic语言。为什么？</w:t>
+      </w:r>
+    </w:p>
+    <w:p>
+      <w:pPr>
+        <w:rPr>
+          <w:rFonts w:ascii="宋体" w:eastAsia="宋体" w:hAnsi="宋体"/>
+          <w:szCs w:val="21"/>
+        </w:rPr>
+      </w:pPr>
+      <w:r>
+        <w:rPr>
+          <w:rFonts w:ascii="宋体" w:eastAsia="宋体" w:hAnsi="宋体" w:hint="eastAsia"/>
+          <w:szCs w:val="21"/>
         </w:rPr>
         <w:t>解：</w:t>
       </w:r>
       <w:r>
         <w:rPr>
           <w:rFonts w:ascii="宋体" w:eastAsia="宋体" w:hAnsi="宋体" w:hint="eastAsia"/>
-          <w:sz w:val="24"/>
-          <w:szCs w:val="24"/>
-        </w:rPr>
-        <w:t>静态作用域有闭包机制</w:t>
-      </w:r>
-      <w:r>
-        <w:rPr>
-          <w:rFonts w:ascii="宋体" w:eastAsia="宋体" w:hAnsi="宋体" w:hint="eastAsia"/>
-          <w:sz w:val="24"/>
-          <w:szCs w:val="24"/>
-        </w:rPr>
-        <w:t>。</w:t>
-      </w:r>
-    </w:p>
-    <w:p>
-      <w:pPr>
-        <w:ind w:firstLine="360"/>
-        <w:rPr>
-          <w:rFonts w:ascii="宋体" w:eastAsia="宋体" w:hAnsi="宋体"/>
-          <w:sz w:val="24"/>
-          <w:szCs w:val="24"/>
-        </w:rPr>
-      </w:pPr>
-      <w:r>
-        <w:rPr>
-          <w:rFonts w:ascii="宋体" w:eastAsia="宋体" w:hAnsi="宋体"/>
-          <w:sz w:val="24"/>
-          <w:szCs w:val="24"/>
+          <w:szCs w:val="21"/>
+        </w:rPr>
+        <w:t>静态作用域有闭包机制。</w:t>
+      </w:r>
+    </w:p>
+    <w:p>
+      <w:pPr>
+        <w:ind w:firstLineChars="200" w:firstLine="420"/>
+        <w:rPr>
+          <w:rFonts w:ascii="宋体" w:eastAsia="宋体" w:hAnsi="宋体"/>
+          <w:szCs w:val="21"/>
+        </w:rPr>
+      </w:pPr>
+      <w:r>
+        <w:rPr>
+          <w:rFonts w:ascii="宋体" w:eastAsia="宋体" w:hAnsi="宋体"/>
+          <w:szCs w:val="21"/>
         </w:rPr>
         <w:t>闭包包含自由（未绑定到特定对象）变量，这些变量不是在这个代码块内或者任何</w:t>
       </w:r>
@@ -279,8 +902,7 @@
         <w:r>
           <w:rPr>
             <w:rFonts w:ascii="宋体" w:eastAsia="宋体" w:hAnsi="宋体"/>
-            <w:sz w:val="24"/>
-            <w:szCs w:val="24"/>
+            <w:szCs w:val="21"/>
           </w:rPr>
           <w:t>全局</w:t>
         </w:r>
@@ -288,8 +910,7 @@
       <w:r>
         <w:rPr>
           <w:rFonts w:ascii="宋体" w:eastAsia="宋体" w:hAnsi="宋体"/>
-          <w:sz w:val="24"/>
-          <w:szCs w:val="24"/>
+          <w:szCs w:val="21"/>
         </w:rPr>
         <w:t>上下文中定义的，而是在定义代码块的环境中定义（</w:t>
       </w:r>
@@ -297,8 +918,7 @@
         <w:r>
           <w:rPr>
             <w:rFonts w:ascii="宋体" w:eastAsia="宋体" w:hAnsi="宋体"/>
-            <w:sz w:val="24"/>
-            <w:szCs w:val="24"/>
+            <w:szCs w:val="21"/>
           </w:rPr>
           <w:t>局部变量</w:t>
         </w:r>
@@ -306,58 +926,38 @@
       <w:r>
         <w:rPr>
           <w:rFonts w:ascii="宋体" w:eastAsia="宋体" w:hAnsi="宋体"/>
-          <w:sz w:val="24"/>
-          <w:szCs w:val="24"/>
+          <w:szCs w:val="21"/>
         </w:rPr>
         <w:t>）。</w:t>
       </w:r>
       <w:r>
         <w:rPr>
           <w:rFonts w:ascii="宋体" w:eastAsia="宋体" w:hAnsi="宋体" w:hint="eastAsia"/>
-          <w:sz w:val="24"/>
-          <w:szCs w:val="24"/>
-        </w:rPr>
-        <w:t>闭包的访问过程是内部-&gt;外部</w:t>
-      </w:r>
-      <w:r>
-        <w:rPr>
-          <w:rFonts w:ascii="宋体" w:eastAsia="宋体" w:hAnsi="宋体" w:hint="eastAsia"/>
-          <w:sz w:val="24"/>
-          <w:szCs w:val="24"/>
-        </w:rPr>
-        <w:t>。</w:t>
-      </w:r>
-    </w:p>
-    <w:p>
-      <w:pPr>
-        <w:ind w:firstLine="360"/>
-        <w:rPr>
-          <w:rFonts w:ascii="宋体" w:eastAsia="宋体" w:hAnsi="宋体"/>
-          <w:sz w:val="24"/>
-          <w:szCs w:val="24"/>
-        </w:rPr>
-      </w:pPr>
-      <w:r>
-        <w:rPr>
-          <w:rFonts w:ascii="宋体" w:eastAsia="宋体" w:hAnsi="宋体" w:hint="eastAsia"/>
-          <w:sz w:val="24"/>
-          <w:szCs w:val="24"/>
-        </w:rPr>
-        <w:t>静态作用域查找的是距离当前作用域最近的外层作用域中同名标识符的声明</w:t>
-      </w:r>
-      <w:r>
-        <w:rPr>
-          <w:rFonts w:ascii="宋体" w:eastAsia="宋体" w:hAnsi="宋体" w:hint="eastAsia"/>
-          <w:sz w:val="24"/>
-          <w:szCs w:val="24"/>
-        </w:rPr>
-        <w:t>。</w:t>
-      </w:r>
-    </w:p>
-    <w:p>
-      <w:pPr>
-        <w:rPr>
-          <w:rFonts w:ascii="宋体" w:eastAsia="宋体" w:hAnsi="宋体" w:hint="eastAsia"/>
+          <w:szCs w:val="21"/>
+        </w:rPr>
+        <w:t>闭包的访问过程是内部-&gt;外部。</w:t>
+      </w:r>
+    </w:p>
+    <w:p>
+      <w:pPr>
+        <w:ind w:firstLineChars="200" w:firstLine="420"/>
+        <w:rPr>
+          <w:rFonts w:ascii="宋体" w:eastAsia="宋体" w:hAnsi="宋体"/>
+          <w:szCs w:val="21"/>
+        </w:rPr>
+      </w:pPr>
+      <w:r>
+        <w:rPr>
+          <w:rFonts w:ascii="宋体" w:eastAsia="宋体" w:hAnsi="宋体" w:hint="eastAsia"/>
+          <w:szCs w:val="21"/>
+        </w:rPr>
+        <w:t>静态作用域查找的是距离当前作用域最近的外层作用域中同名标识符的声明。</w:t>
+      </w:r>
+    </w:p>
+    <w:p>
+      <w:pPr>
+        <w:rPr>
+          <w:rFonts w:ascii="宋体" w:eastAsia="宋体" w:hAnsi="宋体"/>
           <w:sz w:val="24"/>
           <w:szCs w:val="24"/>
         </w:rPr>
@@ -373,121 +973,47 @@
         <w:ind w:firstLineChars="0"/>
         <w:rPr>
           <w:rFonts w:ascii="宋体" w:eastAsia="宋体" w:hAnsi="宋体"/>
-          <w:sz w:val="24"/>
-          <w:szCs w:val="24"/>
-        </w:rPr>
-      </w:pPr>
-      <w:r>
-        <w:rPr>
-          <w:rFonts w:ascii="宋体" w:eastAsia="宋体" w:hAnsi="宋体" w:hint="eastAsia"/>
-          <w:sz w:val="24"/>
-          <w:szCs w:val="24"/>
-        </w:rPr>
-        <w:t>C</w:t>
-      </w:r>
-      <w:r>
-        <w:rPr>
-          <w:rFonts w:ascii="宋体" w:eastAsia="宋体" w:hAnsi="宋体" w:hint="eastAsia"/>
-          <w:sz w:val="24"/>
-          <w:szCs w:val="24"/>
-        </w:rPr>
-        <w:t>语言中，在函数外定义一个</w:t>
-      </w:r>
-      <w:r>
-        <w:rPr>
-          <w:rFonts w:ascii="宋体" w:eastAsia="宋体" w:hAnsi="宋体" w:hint="eastAsia"/>
-          <w:sz w:val="24"/>
-          <w:szCs w:val="24"/>
-        </w:rPr>
-        <w:t>static</w:t>
-      </w:r>
-      <w:r>
-        <w:rPr>
-          <w:rFonts w:ascii="宋体" w:eastAsia="宋体" w:hAnsi="宋体" w:hint="eastAsia"/>
-          <w:sz w:val="24"/>
-          <w:szCs w:val="24"/>
-        </w:rPr>
-        <w:t>变量和在函数内定义一个</w:t>
-      </w:r>
-      <w:r>
-        <w:rPr>
-          <w:rFonts w:ascii="宋体" w:eastAsia="宋体" w:hAnsi="宋体" w:hint="eastAsia"/>
-          <w:sz w:val="24"/>
-          <w:szCs w:val="24"/>
-        </w:rPr>
-        <w:t>static</w:t>
-      </w:r>
-      <w:r>
-        <w:rPr>
-          <w:rFonts w:ascii="宋体" w:eastAsia="宋体" w:hAnsi="宋体" w:hint="eastAsia"/>
-          <w:sz w:val="24"/>
-          <w:szCs w:val="24"/>
-        </w:rPr>
-        <w:t>变量的区别是什么？</w:t>
-      </w:r>
-    </w:p>
-    <w:p>
-      <w:pPr>
-        <w:rPr>
-          <w:rFonts w:ascii="宋体" w:eastAsia="宋体" w:hAnsi="宋体"/>
-          <w:sz w:val="24"/>
-          <w:szCs w:val="24"/>
-        </w:rPr>
-      </w:pPr>
-      <w:r>
-        <w:rPr>
-          <w:rFonts w:ascii="宋体" w:eastAsia="宋体" w:hAnsi="宋体" w:hint="eastAsia"/>
-          <w:sz w:val="24"/>
-          <w:szCs w:val="24"/>
+          <w:color w:val="2E74B5" w:themeColor="accent5" w:themeShade="BF"/>
+          <w:sz w:val="24"/>
+          <w:szCs w:val="24"/>
+        </w:rPr>
+      </w:pPr>
+      <w:r>
+        <w:rPr>
+          <w:rFonts w:ascii="宋体" w:eastAsia="宋体" w:hAnsi="宋体" w:hint="eastAsia"/>
+          <w:color w:val="2E74B5" w:themeColor="accent5" w:themeShade="BF"/>
+          <w:sz w:val="24"/>
+          <w:szCs w:val="24"/>
+        </w:rPr>
+        <w:t>C语言中，在函数外定义一个static变量和在函数内定义一个static变量的区别是什么？</w:t>
+      </w:r>
+    </w:p>
+    <w:p>
+      <w:pPr>
+        <w:rPr>
+          <w:rFonts w:ascii="宋体" w:eastAsia="宋体" w:hAnsi="宋体"/>
+          <w:szCs w:val="21"/>
+        </w:rPr>
+      </w:pPr>
+      <w:r>
+        <w:rPr>
+          <w:rFonts w:ascii="宋体" w:eastAsia="宋体" w:hAnsi="宋体" w:hint="eastAsia"/>
+          <w:szCs w:val="21"/>
         </w:rPr>
         <w:t>解：</w:t>
       </w:r>
       <w:r>
         <w:rPr>
           <w:rFonts w:ascii="宋体" w:eastAsia="宋体" w:hAnsi="宋体" w:hint="eastAsia"/>
-          <w:sz w:val="24"/>
-          <w:szCs w:val="24"/>
-        </w:rPr>
-        <w:t>静态变量可以当作全局变量</w:t>
-      </w:r>
-      <w:r>
-        <w:rPr>
-          <w:rFonts w:ascii="宋体" w:eastAsia="宋体" w:hAnsi="宋体" w:hint="eastAsia"/>
-          <w:sz w:val="24"/>
-          <w:szCs w:val="24"/>
-        </w:rPr>
-        <w:t>，</w:t>
-      </w:r>
-      <w:r>
-        <w:rPr>
-          <w:rFonts w:ascii="宋体" w:eastAsia="宋体" w:hAnsi="宋体" w:hint="eastAsia"/>
-          <w:sz w:val="24"/>
-          <w:szCs w:val="24"/>
-        </w:rPr>
-        <w:t>但只能在其声明的作用域中使用</w:t>
-      </w:r>
-      <w:r>
-        <w:rPr>
-          <w:rFonts w:ascii="宋体" w:eastAsia="宋体" w:hAnsi="宋体" w:hint="eastAsia"/>
-          <w:sz w:val="24"/>
-          <w:szCs w:val="24"/>
-        </w:rPr>
-        <w:t>。</w:t>
-      </w:r>
-      <w:r>
-        <w:rPr>
-          <w:rFonts w:ascii="宋体" w:eastAsia="宋体" w:hAnsi="宋体" w:hint="eastAsia"/>
-          <w:sz w:val="24"/>
-          <w:szCs w:val="24"/>
-        </w:rPr>
-        <w:t>只有</w:t>
+          <w:szCs w:val="21"/>
+        </w:rPr>
+        <w:t>静态变量可以当作全局变量，但只能在其声明的作用域中使用。只有</w:t>
       </w:r>
       <w:hyperlink r:id="rId7" w:history="1">
         <w:r>
           <w:rPr>
             <w:rFonts w:ascii="宋体" w:eastAsia="宋体" w:hAnsi="宋体" w:hint="eastAsia"/>
-            <w:sz w:val="24"/>
-            <w:szCs w:val="24"/>
+            <w:szCs w:val="21"/>
           </w:rPr>
           <w:t>第一次</w:t>
         </w:r>
@@ -495,92 +1021,61 @@
       <w:r>
         <w:rPr>
           <w:rFonts w:ascii="宋体" w:eastAsia="宋体" w:hAnsi="宋体" w:hint="eastAsia"/>
-          <w:sz w:val="24"/>
-          <w:szCs w:val="24"/>
-        </w:rPr>
-        <w:t>运行函数的时候被创建，并且在函数结束的时候不会消亡</w:t>
-      </w:r>
-      <w:r>
-        <w:rPr>
-          <w:rFonts w:ascii="宋体" w:eastAsia="宋体" w:hAnsi="宋体" w:hint="eastAsia"/>
-          <w:sz w:val="24"/>
-          <w:szCs w:val="24"/>
+          <w:szCs w:val="21"/>
+        </w:rPr>
+        <w:t>运行函数的时候被创建，并且在函数结束的时候不会消亡。</w:t>
+      </w:r>
+    </w:p>
+    <w:p>
+      <w:pPr>
+        <w:ind w:firstLineChars="200" w:firstLine="420"/>
+        <w:rPr>
+          <w:rFonts w:ascii="宋体" w:eastAsia="宋体" w:hAnsi="宋体"/>
+          <w:szCs w:val="21"/>
+        </w:rPr>
+      </w:pPr>
+      <w:r>
+        <w:rPr>
+          <w:rFonts w:ascii="宋体" w:eastAsia="宋体" w:hAnsi="宋体" w:hint="eastAsia"/>
+          <w:szCs w:val="21"/>
+        </w:rPr>
+        <w:t>在函数外定义静态变量是文件作用域的静态变量，有文件作用域的静态变量只能在包含它的</w:t>
+      </w:r>
+      <w:r>
+        <w:rPr>
+          <w:rFonts w:ascii="宋体" w:eastAsia="宋体" w:hAnsi="宋体"/>
+          <w:szCs w:val="21"/>
+        </w:rPr>
+        <w:t>.c文件中使用，如果是声明在头文件中的静态变量，那么在不同的.c文件包含它的时候，会各自生成一个独立的副本</w:t>
+      </w:r>
+      <w:r>
+        <w:rPr>
+          <w:rFonts w:ascii="宋体" w:eastAsia="宋体" w:hAnsi="宋体" w:hint="eastAsia"/>
+          <w:szCs w:val="21"/>
         </w:rPr>
         <w:t>。</w:t>
       </w:r>
     </w:p>
     <w:p>
       <w:pPr>
-        <w:ind w:firstLine="360"/>
-        <w:rPr>
-          <w:rFonts w:ascii="宋体" w:eastAsia="宋体" w:hAnsi="宋体" w:hint="eastAsia"/>
-          <w:sz w:val="24"/>
-          <w:szCs w:val="24"/>
-        </w:rPr>
-      </w:pPr>
-      <w:r>
-        <w:rPr>
-          <w:rFonts w:ascii="宋体" w:eastAsia="宋体" w:hAnsi="宋体" w:hint="eastAsia"/>
-          <w:sz w:val="24"/>
-          <w:szCs w:val="24"/>
-        </w:rPr>
-        <w:t>在函数外定义静态变量是</w:t>
-      </w:r>
-      <w:r>
-        <w:rPr>
-          <w:rFonts w:ascii="宋体" w:eastAsia="宋体" w:hAnsi="宋体" w:hint="eastAsia"/>
-          <w:sz w:val="24"/>
-          <w:szCs w:val="24"/>
-        </w:rPr>
-        <w:t>文件作用域的静态变量，有文件作用域的静态变量只能在包含它的</w:t>
-      </w:r>
-      <w:r>
-        <w:rPr>
-          <w:rFonts w:ascii="宋体" w:eastAsia="宋体" w:hAnsi="宋体"/>
-          <w:sz w:val="24"/>
-          <w:szCs w:val="24"/>
-        </w:rPr>
-        <w:t>.c文件中使用，如果是声明在头文件中的静态变量，那么在不同的.c文件包含它的时候，会各自生成一个独立的副本</w:t>
-      </w:r>
-      <w:r>
-        <w:rPr>
-          <w:rFonts w:ascii="宋体" w:eastAsia="宋体" w:hAnsi="宋体" w:hint="eastAsia"/>
-          <w:sz w:val="24"/>
-          <w:szCs w:val="24"/>
-        </w:rPr>
-        <w:t>。</w:t>
-      </w:r>
-    </w:p>
-    <w:p>
-      <w:pPr>
-        <w:ind w:firstLine="360"/>
-        <w:rPr>
-          <w:rFonts w:ascii="宋体" w:eastAsia="宋体" w:hAnsi="宋体"/>
-          <w:sz w:val="24"/>
-          <w:szCs w:val="24"/>
-        </w:rPr>
-      </w:pPr>
-      <w:r>
-        <w:rPr>
-          <w:rFonts w:ascii="宋体" w:eastAsia="宋体" w:hAnsi="宋体" w:hint="eastAsia"/>
-          <w:sz w:val="24"/>
-          <w:szCs w:val="24"/>
-        </w:rPr>
-        <w:t>在函数内声明的静态变量其实就是一个全局变量，只不过它只能在函数内部用</w:t>
-      </w:r>
-      <w:r>
-        <w:rPr>
-          <w:rFonts w:ascii="宋体" w:eastAsia="宋体" w:hAnsi="宋体" w:hint="eastAsia"/>
-          <w:sz w:val="24"/>
-          <w:szCs w:val="24"/>
-        </w:rPr>
-        <w:t>。</w:t>
-      </w:r>
-    </w:p>
-    <w:p>
-      <w:pPr>
-        <w:rPr>
-          <w:rFonts w:ascii="宋体" w:eastAsia="宋体" w:hAnsi="宋体" w:hint="eastAsia"/>
+        <w:ind w:firstLineChars="200" w:firstLine="420"/>
+        <w:rPr>
+          <w:rFonts w:ascii="宋体" w:eastAsia="宋体" w:hAnsi="宋体"/>
+          <w:szCs w:val="21"/>
+        </w:rPr>
+      </w:pPr>
+      <w:r>
+        <w:rPr>
+          <w:rFonts w:ascii="宋体" w:eastAsia="宋体" w:hAnsi="宋体" w:hint="eastAsia"/>
+          <w:szCs w:val="21"/>
+        </w:rPr>
+        <w:t>在函数内声明的静态变量其实就是一个全局变量，只不过它只能在函数内部用。</w:t>
+      </w:r>
+    </w:p>
+    <w:p>
+      <w:pPr>
+        <w:rPr>
+          <w:rFonts w:ascii="宋体" w:eastAsia="宋体" w:hAnsi="宋体"/>
           <w:sz w:val="24"/>
           <w:szCs w:val="24"/>
         </w:rPr>
@@ -596,33 +1091,19 @@
         <w:ind w:firstLineChars="0"/>
         <w:rPr>
           <w:rFonts w:ascii="宋体" w:eastAsia="宋体" w:hAnsi="宋体"/>
-          <w:sz w:val="24"/>
-          <w:szCs w:val="24"/>
-        </w:rPr>
-      </w:pPr>
-      <w:r>
-        <w:rPr>
-          <w:rFonts w:ascii="宋体" w:eastAsia="宋体" w:hAnsi="宋体" w:hint="eastAsia"/>
-          <w:sz w:val="24"/>
-          <w:szCs w:val="24"/>
-        </w:rPr>
-        <w:t>考虑下面的</w:t>
-      </w:r>
-      <w:r>
-        <w:rPr>
-          <w:rFonts w:ascii="宋体" w:eastAsia="宋体" w:hAnsi="宋体" w:hint="eastAsia"/>
-          <w:sz w:val="24"/>
-          <w:szCs w:val="24"/>
-        </w:rPr>
-        <w:t>C</w:t>
-      </w:r>
-      <w:r>
-        <w:rPr>
-          <w:rFonts w:ascii="宋体" w:eastAsia="宋体" w:hAnsi="宋体" w:hint="eastAsia"/>
-          <w:sz w:val="24"/>
-          <w:szCs w:val="24"/>
-        </w:rPr>
-        <w:t>程序：</w:t>
+          <w:color w:val="2E74B5" w:themeColor="accent5" w:themeShade="BF"/>
+          <w:sz w:val="24"/>
+          <w:szCs w:val="24"/>
+        </w:rPr>
+      </w:pPr>
+      <w:r>
+        <w:rPr>
+          <w:rFonts w:ascii="宋体" w:eastAsia="宋体" w:hAnsi="宋体" w:hint="eastAsia"/>
+          <w:color w:val="2E74B5" w:themeColor="accent5" w:themeShade="BF"/>
+          <w:sz w:val="24"/>
+          <w:szCs w:val="24"/>
+        </w:rPr>
+        <w:t>考虑下面的C程序：</w:t>
       </w:r>
     </w:p>
     <w:p>
@@ -631,40 +1112,58 @@
         <w:ind w:left="360" w:firstLineChars="0" w:firstLine="0"/>
         <w:rPr>
           <w:rFonts w:ascii="Times New Roman" w:eastAsia="宋体" w:hAnsi="Times New Roman" w:cs="Times New Roman"/>
-          <w:sz w:val="24"/>
-          <w:szCs w:val="24"/>
-        </w:rPr>
-      </w:pPr>
+          <w:color w:val="2E74B5" w:themeColor="accent5" w:themeShade="BF"/>
+          <w:sz w:val="24"/>
+          <w:szCs w:val="24"/>
+        </w:rPr>
+      </w:pPr>
+      <w:proofErr w:type="spellStart"/>
+      <w:proofErr w:type="gramStart"/>
       <w:r>
         <w:rPr>
           <w:rFonts w:ascii="Times New Roman" w:eastAsia="宋体" w:hAnsi="Times New Roman" w:cs="Times New Roman"/>
-          <w:sz w:val="24"/>
-          <w:szCs w:val="24"/>
-        </w:rPr>
-        <w:t xml:space="preserve">int </w:t>
-      </w:r>
-      <w:proofErr w:type="gramStart"/>
+          <w:color w:val="2E74B5" w:themeColor="accent5" w:themeShade="BF"/>
+          <w:sz w:val="24"/>
+          <w:szCs w:val="24"/>
+        </w:rPr>
+        <w:t>int</w:t>
+      </w:r>
+      <w:proofErr w:type="spellEnd"/>
+      <w:proofErr w:type="gramEnd"/>
       <w:r>
         <w:rPr>
           <w:rFonts w:ascii="Times New Roman" w:eastAsia="宋体" w:hAnsi="Times New Roman" w:cs="Times New Roman"/>
-          <w:sz w:val="24"/>
-          <w:szCs w:val="24"/>
-        </w:rPr>
-        <w:t>fun(</w:t>
-      </w:r>
-      <w:proofErr w:type="gramEnd"/>
+          <w:color w:val="2E74B5" w:themeColor="accent5" w:themeShade="BF"/>
+          <w:sz w:val="24"/>
+          <w:szCs w:val="24"/>
+        </w:rPr>
+        <w:t xml:space="preserve"> fun(</w:t>
+      </w:r>
+      <w:proofErr w:type="spellStart"/>
       <w:r>
         <w:rPr>
           <w:rFonts w:ascii="Times New Roman" w:eastAsia="宋体" w:hAnsi="Times New Roman" w:cs="Times New Roman"/>
-          <w:sz w:val="24"/>
-          <w:szCs w:val="24"/>
-        </w:rPr>
-        <w:t>int *</w:t>
+          <w:color w:val="2E74B5" w:themeColor="accent5" w:themeShade="BF"/>
+          <w:sz w:val="24"/>
+          <w:szCs w:val="24"/>
+        </w:rPr>
+        <w:t>int</w:t>
+      </w:r>
+      <w:proofErr w:type="spellEnd"/>
+      <w:r>
+        <w:rPr>
+          <w:rFonts w:ascii="Times New Roman" w:eastAsia="宋体" w:hAnsi="Times New Roman" w:cs="Times New Roman"/>
+          <w:color w:val="2E74B5" w:themeColor="accent5" w:themeShade="BF"/>
+          <w:sz w:val="24"/>
+          <w:szCs w:val="24"/>
+        </w:rPr>
+        <w:t xml:space="preserve"> *</w:t>
       </w:r>
       <w:proofErr w:type="spellStart"/>
       <w:r>
         <w:rPr>
           <w:rFonts w:ascii="Times New Roman" w:eastAsia="宋体" w:hAnsi="Times New Roman" w:cs="Times New Roman"/>
+          <w:color w:val="2E74B5" w:themeColor="accent5" w:themeShade="BF"/>
           <w:sz w:val="24"/>
           <w:szCs w:val="24"/>
         </w:rPr>
@@ -674,6 +1173,7 @@
       <w:r>
         <w:rPr>
           <w:rFonts w:ascii="Times New Roman" w:eastAsia="宋体" w:hAnsi="Times New Roman" w:cs="Times New Roman"/>
+          <w:color w:val="2E74B5" w:themeColor="accent5" w:themeShade="BF"/>
           <w:sz w:val="24"/>
           <w:szCs w:val="24"/>
         </w:rPr>
@@ -682,6 +1182,7 @@
       <w:r>
         <w:rPr>
           <w:rFonts w:ascii="Times New Roman" w:eastAsia="宋体" w:hAnsi="Times New Roman" w:cs="Times New Roman"/>
+          <w:color w:val="2E74B5" w:themeColor="accent5" w:themeShade="BF"/>
           <w:sz w:val="24"/>
           <w:szCs w:val="24"/>
         </w:rPr>
@@ -690,6 +1191,7 @@
       <w:r>
         <w:rPr>
           <w:rFonts w:ascii="Times New Roman" w:eastAsia="宋体" w:hAnsi="Times New Roman" w:cs="Times New Roman"/>
+          <w:color w:val="2E74B5" w:themeColor="accent5" w:themeShade="BF"/>
           <w:sz w:val="24"/>
           <w:szCs w:val="24"/>
         </w:rPr>
@@ -699,6 +1201,7 @@
       <w:r>
         <w:rPr>
           <w:rFonts w:ascii="Times New Roman" w:eastAsia="宋体" w:hAnsi="Times New Roman" w:cs="Times New Roman"/>
+          <w:color w:val="2E74B5" w:themeColor="accent5" w:themeShade="BF"/>
           <w:sz w:val="24"/>
           <w:szCs w:val="24"/>
         </w:rPr>
@@ -708,6 +1211,7 @@
       <w:r>
         <w:rPr>
           <w:rFonts w:ascii="Times New Roman" w:eastAsia="宋体" w:hAnsi="Times New Roman" w:cs="Times New Roman"/>
+          <w:color w:val="2E74B5" w:themeColor="accent5" w:themeShade="BF"/>
           <w:sz w:val="24"/>
           <w:szCs w:val="24"/>
         </w:rPr>
@@ -716,6 +1220,7 @@
       <w:r>
         <w:rPr>
           <w:rFonts w:ascii="Times New Roman" w:eastAsia="宋体" w:hAnsi="Times New Roman" w:cs="Times New Roman"/>
+          <w:color w:val="2E74B5" w:themeColor="accent5" w:themeShade="BF"/>
           <w:sz w:val="24"/>
           <w:szCs w:val="24"/>
         </w:rPr>
@@ -724,6 +1229,7 @@
       <w:r>
         <w:rPr>
           <w:rFonts w:ascii="Times New Roman" w:eastAsia="宋体" w:hAnsi="Times New Roman" w:cs="Times New Roman"/>
+          <w:color w:val="2E74B5" w:themeColor="accent5" w:themeShade="BF"/>
           <w:sz w:val="24"/>
           <w:szCs w:val="24"/>
         </w:rPr>
@@ -736,65 +1242,64 @@
         <w:ind w:left="360" w:firstLineChars="0" w:firstLine="0"/>
         <w:rPr>
           <w:rFonts w:ascii="Times New Roman" w:eastAsia="宋体" w:hAnsi="Times New Roman" w:cs="Times New Roman"/>
-          <w:sz w:val="24"/>
-          <w:szCs w:val="24"/>
-        </w:rPr>
-      </w:pPr>
+          <w:color w:val="2E74B5" w:themeColor="accent5" w:themeShade="BF"/>
+          <w:sz w:val="24"/>
+          <w:szCs w:val="24"/>
+        </w:rPr>
+      </w:pPr>
+      <w:proofErr w:type="gramStart"/>
       <w:r>
         <w:rPr>
           <w:rFonts w:ascii="Times New Roman" w:eastAsia="宋体" w:hAnsi="Times New Roman" w:cs="Times New Roman"/>
-          <w:sz w:val="24"/>
-          <w:szCs w:val="24"/>
-        </w:rPr>
-        <w:t xml:space="preserve">void </w:t>
-      </w:r>
-      <w:proofErr w:type="gramStart"/>
+          <w:color w:val="2E74B5" w:themeColor="accent5" w:themeShade="BF"/>
+          <w:sz w:val="24"/>
+          <w:szCs w:val="24"/>
+        </w:rPr>
+        <w:t>void</w:t>
+      </w:r>
+      <w:proofErr w:type="gramEnd"/>
       <w:r>
         <w:rPr>
           <w:rFonts w:ascii="Times New Roman" w:eastAsia="宋体" w:hAnsi="Times New Roman" w:cs="Times New Roman"/>
-          <w:sz w:val="24"/>
-          <w:szCs w:val="24"/>
-        </w:rPr>
-        <w:t>main(</w:t>
-      </w:r>
-      <w:proofErr w:type="gramEnd"/>
+          <w:color w:val="2E74B5" w:themeColor="accent5" w:themeShade="BF"/>
+          <w:sz w:val="24"/>
+          <w:szCs w:val="24"/>
+        </w:rPr>
+        <w:t xml:space="preserve"> main(){ int x = 3;</w:t>
+      </w:r>
       <w:r>
         <w:rPr>
           <w:rFonts w:ascii="Times New Roman" w:eastAsia="宋体" w:hAnsi="Times New Roman" w:cs="Times New Roman"/>
-          <w:sz w:val="24"/>
-          <w:szCs w:val="24"/>
-        </w:rPr>
-        <w:t>){ int x = 3;</w:t>
+          <w:color w:val="2E74B5" w:themeColor="accent5" w:themeShade="BF"/>
+          <w:sz w:val="24"/>
+          <w:szCs w:val="24"/>
+        </w:rPr>
+        <w:t xml:space="preserve"> </w:t>
       </w:r>
       <w:r>
         <w:rPr>
           <w:rFonts w:ascii="Times New Roman" w:eastAsia="宋体" w:hAnsi="Times New Roman" w:cs="Times New Roman"/>
-          <w:sz w:val="24"/>
-          <w:szCs w:val="24"/>
-        </w:rPr>
-        <w:t xml:space="preserve"> </w:t>
-      </w:r>
+          <w:color w:val="2E74B5" w:themeColor="accent5" w:themeShade="BF"/>
+          <w:sz w:val="24"/>
+          <w:szCs w:val="24"/>
+        </w:rPr>
+        <w:t>x=</w:t>
+      </w:r>
+      <w:proofErr w:type="spellStart"/>
       <w:r>
         <w:rPr>
           <w:rFonts w:ascii="Times New Roman" w:eastAsia="宋体" w:hAnsi="Times New Roman" w:cs="Times New Roman"/>
-          <w:sz w:val="24"/>
-          <w:szCs w:val="24"/>
-        </w:rPr>
-        <w:t>x=</w:t>
-      </w:r>
-      <w:proofErr w:type="spellStart"/>
+          <w:color w:val="2E74B5" w:themeColor="accent5" w:themeShade="BF"/>
+          <w:sz w:val="24"/>
+          <w:szCs w:val="24"/>
+        </w:rPr>
+        <w:t>x+fun</w:t>
+      </w:r>
+      <w:proofErr w:type="spellEnd"/>
       <w:r>
         <w:rPr>
           <w:rFonts w:ascii="Times New Roman" w:eastAsia="宋体" w:hAnsi="Times New Roman" w:cs="Times New Roman"/>
-          <w:sz w:val="24"/>
-          <w:szCs w:val="24"/>
-        </w:rPr>
-        <w:t>x+fun</w:t>
-      </w:r>
-      <w:proofErr w:type="spellEnd"/>
-      <w:r>
-        <w:rPr>
-          <w:rFonts w:ascii="Times New Roman" w:eastAsia="宋体" w:hAnsi="Times New Roman" w:cs="Times New Roman"/>
+          <w:color w:val="2E74B5" w:themeColor="accent5" w:themeShade="BF"/>
           <w:sz w:val="24"/>
           <w:szCs w:val="24"/>
         </w:rPr>
@@ -806,16 +1311,19 @@
         <w:ind w:firstLine="360"/>
         <w:rPr>
           <w:rFonts w:ascii="宋体" w:eastAsia="宋体" w:hAnsi="宋体"/>
-          <w:sz w:val="24"/>
-          <w:szCs w:val="24"/>
-        </w:rPr>
-      </w:pPr>
-      <w:r>
-        <w:rPr>
-          <w:rFonts w:ascii="宋体" w:eastAsia="宋体" w:hAnsi="宋体" w:hint="eastAsia"/>
-          <w:sz w:val="24"/>
-          <w:szCs w:val="24"/>
-        </w:rPr>
+          <w:color w:val="2E74B5" w:themeColor="accent5" w:themeShade="BF"/>
+          <w:sz w:val="24"/>
+          <w:szCs w:val="24"/>
+        </w:rPr>
+      </w:pPr>
+      <w:r>
+        <w:rPr>
+          <w:rFonts w:ascii="宋体" w:eastAsia="宋体" w:hAnsi="宋体" w:hint="eastAsia"/>
+          <w:color w:val="2E74B5" w:themeColor="accent5" w:themeShade="BF"/>
+          <w:sz w:val="24"/>
+          <w:szCs w:val="24"/>
+        </w:rPr>
+        <w:lastRenderedPageBreak/>
         <w:t>在main中的赋值语句之后，x的值是什么，假设</w:t>
       </w:r>
     </w:p>
@@ -823,13 +1331,15 @@
       <w:pPr>
         <w:rPr>
           <w:rFonts w:ascii="宋体" w:eastAsia="宋体" w:hAnsi="宋体"/>
-          <w:sz w:val="24"/>
-          <w:szCs w:val="24"/>
-        </w:rPr>
-      </w:pPr>
-      <w:r>
-        <w:rPr>
-          <w:rFonts w:ascii="宋体" w:eastAsia="宋体" w:hAnsi="宋体" w:hint="eastAsia"/>
+          <w:color w:val="2E74B5" w:themeColor="accent5" w:themeShade="BF"/>
+          <w:sz w:val="24"/>
+          <w:szCs w:val="24"/>
+        </w:rPr>
+      </w:pPr>
+      <w:r>
+        <w:rPr>
+          <w:rFonts w:ascii="宋体" w:eastAsia="宋体" w:hAnsi="宋体" w:hint="eastAsia"/>
+          <w:color w:val="2E74B5" w:themeColor="accent5" w:themeShade="BF"/>
           <w:sz w:val="24"/>
           <w:szCs w:val="24"/>
         </w:rPr>
@@ -838,6 +1348,7 @@
       <w:r>
         <w:rPr>
           <w:rFonts w:ascii="宋体" w:eastAsia="宋体" w:hAnsi="宋体" w:hint="eastAsia"/>
+          <w:color w:val="2E74B5" w:themeColor="accent5" w:themeShade="BF"/>
           <w:sz w:val="24"/>
           <w:szCs w:val="24"/>
         </w:rPr>
@@ -849,13 +1360,15 @@
       <w:pPr>
         <w:rPr>
           <w:rFonts w:ascii="宋体" w:eastAsia="宋体" w:hAnsi="宋体"/>
-          <w:sz w:val="24"/>
-          <w:szCs w:val="24"/>
-        </w:rPr>
-      </w:pPr>
-      <w:r>
-        <w:rPr>
-          <w:rFonts w:ascii="宋体" w:eastAsia="宋体" w:hAnsi="宋体" w:hint="eastAsia"/>
+          <w:color w:val="2E74B5" w:themeColor="accent5" w:themeShade="BF"/>
+          <w:sz w:val="24"/>
+          <w:szCs w:val="24"/>
+        </w:rPr>
+      </w:pPr>
+      <w:r>
+        <w:rPr>
+          <w:rFonts w:ascii="宋体" w:eastAsia="宋体" w:hAnsi="宋体" w:hint="eastAsia"/>
+          <w:color w:val="2E74B5" w:themeColor="accent5" w:themeShade="BF"/>
           <w:sz w:val="24"/>
           <w:szCs w:val="24"/>
         </w:rPr>
@@ -864,6 +1377,7 @@
       <w:r>
         <w:rPr>
           <w:rFonts w:ascii="宋体" w:eastAsia="宋体" w:hAnsi="宋体" w:hint="eastAsia"/>
+          <w:color w:val="2E74B5" w:themeColor="accent5" w:themeShade="BF"/>
           <w:sz w:val="24"/>
           <w:szCs w:val="24"/>
         </w:rPr>
@@ -875,105 +1389,64 @@
       <w:pPr>
         <w:rPr>
           <w:rFonts w:ascii="宋体" w:eastAsia="宋体" w:hAnsi="宋体"/>
-          <w:sz w:val="24"/>
-          <w:szCs w:val="24"/>
-        </w:rPr>
-      </w:pPr>
-      <w:r>
-        <w:rPr>
-          <w:rFonts w:ascii="宋体" w:eastAsia="宋体" w:hAnsi="宋体" w:hint="eastAsia"/>
-          <w:sz w:val="24"/>
-          <w:szCs w:val="24"/>
+          <w:szCs w:val="21"/>
+        </w:rPr>
+      </w:pPr>
+      <w:r>
+        <w:rPr>
+          <w:rFonts w:ascii="宋体" w:eastAsia="宋体" w:hAnsi="宋体" w:hint="eastAsia"/>
+          <w:szCs w:val="21"/>
         </w:rPr>
         <w:t>解：a</w:t>
       </w:r>
       <w:r>
         <w:rPr>
           <w:rFonts w:ascii="宋体" w:eastAsia="宋体" w:hAnsi="宋体"/>
-          <w:sz w:val="24"/>
-          <w:szCs w:val="24"/>
+          <w:szCs w:val="21"/>
         </w:rPr>
         <w:t>.</w:t>
       </w:r>
       <w:r>
         <w:rPr>
           <w:rFonts w:ascii="宋体" w:eastAsia="宋体" w:hAnsi="宋体" w:hint="eastAsia"/>
-          <w:sz w:val="24"/>
-          <w:szCs w:val="24"/>
-        </w:rPr>
-        <w:t xml:space="preserve"> </w:t>
-      </w:r>
-      <w:r>
-        <w:rPr>
-          <w:rFonts w:ascii="宋体" w:eastAsia="宋体" w:hAnsi="宋体" w:hint="eastAsia"/>
-          <w:sz w:val="24"/>
-          <w:szCs w:val="24"/>
-        </w:rPr>
-        <w:t>从左到右</w:t>
-      </w:r>
-      <w:r>
-        <w:rPr>
-          <w:rFonts w:ascii="宋体" w:eastAsia="宋体" w:hAnsi="宋体" w:hint="eastAsia"/>
-          <w:sz w:val="24"/>
-          <w:szCs w:val="24"/>
-        </w:rPr>
-        <w:t>：</w:t>
-      </w:r>
-      <w:r>
-        <w:rPr>
-          <w:rFonts w:ascii="宋体" w:eastAsia="宋体" w:hAnsi="宋体" w:hint="eastAsia"/>
-          <w:sz w:val="24"/>
-          <w:szCs w:val="24"/>
+          <w:szCs w:val="21"/>
+        </w:rPr>
+        <w:t xml:space="preserve"> 从左到右：</w:t>
+      </w:r>
+      <w:r>
+        <w:rPr>
+          <w:rFonts w:ascii="宋体" w:eastAsia="宋体" w:hAnsi="宋体" w:hint="eastAsia"/>
+          <w:szCs w:val="21"/>
         </w:rPr>
         <w:t>7</w:t>
       </w:r>
     </w:p>
     <w:p>
       <w:pPr>
-        <w:ind w:firstLineChars="200" w:firstLine="480"/>
-        <w:rPr>
-          <w:rFonts w:ascii="宋体" w:eastAsia="宋体" w:hAnsi="宋体"/>
-          <w:sz w:val="24"/>
-          <w:szCs w:val="24"/>
-        </w:rPr>
-      </w:pPr>
-      <w:r>
-        <w:rPr>
-          <w:rFonts w:ascii="宋体" w:eastAsia="宋体" w:hAnsi="宋体"/>
-          <w:sz w:val="24"/>
-          <w:szCs w:val="24"/>
+        <w:ind w:firstLineChars="200" w:firstLine="420"/>
+        <w:rPr>
+          <w:rFonts w:ascii="宋体" w:eastAsia="宋体" w:hAnsi="宋体"/>
+          <w:szCs w:val="21"/>
+        </w:rPr>
+      </w:pPr>
+      <w:r>
+        <w:rPr>
+          <w:rFonts w:ascii="宋体" w:eastAsia="宋体" w:hAnsi="宋体"/>
+          <w:szCs w:val="21"/>
         </w:rPr>
         <w:t>b.</w:t>
       </w:r>
       <w:r>
         <w:rPr>
           <w:rFonts w:ascii="宋体" w:eastAsia="宋体" w:hAnsi="宋体" w:hint="eastAsia"/>
-          <w:sz w:val="24"/>
-          <w:szCs w:val="24"/>
-        </w:rPr>
-        <w:t xml:space="preserve"> </w:t>
-      </w:r>
-      <w:r>
-        <w:rPr>
-          <w:rFonts w:ascii="宋体" w:eastAsia="宋体" w:hAnsi="宋体" w:hint="eastAsia"/>
-          <w:sz w:val="24"/>
-          <w:szCs w:val="24"/>
-        </w:rPr>
-        <w:t>从右到左</w:t>
-      </w:r>
-      <w:r>
-        <w:rPr>
-          <w:rFonts w:ascii="宋体" w:eastAsia="宋体" w:hAnsi="宋体" w:hint="eastAsia"/>
-          <w:sz w:val="24"/>
-          <w:szCs w:val="24"/>
-        </w:rPr>
-        <w:t>：1</w:t>
-      </w:r>
-      <w:r>
-        <w:rPr>
-          <w:rFonts w:ascii="宋体" w:eastAsia="宋体" w:hAnsi="宋体"/>
-          <w:sz w:val="24"/>
-          <w:szCs w:val="24"/>
+          <w:szCs w:val="21"/>
+        </w:rPr>
+        <w:t xml:space="preserve"> 从右到左：1</w:t>
+      </w:r>
+      <w:r>
+        <w:rPr>
+          <w:rFonts w:ascii="宋体" w:eastAsia="宋体" w:hAnsi="宋体"/>
+          <w:szCs w:val="21"/>
         </w:rPr>
         <w:t>2</w:t>
       </w:r>
@@ -981,7 +1454,7 @@
     <w:p>
       <w:pPr>
         <w:rPr>
-          <w:rFonts w:ascii="宋体" w:eastAsia="宋体" w:hAnsi="宋体" w:hint="eastAsia"/>
+          <w:rFonts w:ascii="宋体" w:eastAsia="宋体" w:hAnsi="宋体"/>
           <w:sz w:val="24"/>
           <w:szCs w:val="24"/>
         </w:rPr>
@@ -997,33 +1470,19 @@
         <w:ind w:firstLineChars="0"/>
         <w:rPr>
           <w:rFonts w:ascii="宋体" w:eastAsia="宋体" w:hAnsi="宋体"/>
-          <w:sz w:val="24"/>
-          <w:szCs w:val="24"/>
-        </w:rPr>
-      </w:pPr>
-      <w:r>
-        <w:rPr>
-          <w:rFonts w:ascii="宋体" w:eastAsia="宋体" w:hAnsi="宋体" w:hint="eastAsia"/>
-          <w:sz w:val="24"/>
-          <w:szCs w:val="24"/>
-        </w:rPr>
-        <w:t>使用</w:t>
-      </w:r>
-      <w:r>
-        <w:rPr>
-          <w:rFonts w:ascii="宋体" w:eastAsia="宋体" w:hAnsi="宋体" w:hint="eastAsia"/>
-          <w:sz w:val="24"/>
-          <w:szCs w:val="24"/>
-        </w:rPr>
-        <w:t>c</w:t>
-      </w:r>
-      <w:r>
-        <w:rPr>
-          <w:rFonts w:ascii="宋体" w:eastAsia="宋体" w:hAnsi="宋体" w:hint="eastAsia"/>
-          <w:sz w:val="24"/>
-          <w:szCs w:val="24"/>
-        </w:rPr>
-        <w:t>语言中的多向选择语句重新编写下面的代码段：</w:t>
+          <w:color w:val="2E74B5" w:themeColor="accent5" w:themeShade="BF"/>
+          <w:sz w:val="24"/>
+          <w:szCs w:val="24"/>
+        </w:rPr>
+      </w:pPr>
+      <w:r>
+        <w:rPr>
+          <w:rFonts w:ascii="宋体" w:eastAsia="宋体" w:hAnsi="宋体" w:hint="eastAsia"/>
+          <w:color w:val="2E74B5" w:themeColor="accent5" w:themeShade="BF"/>
+          <w:sz w:val="24"/>
+          <w:szCs w:val="24"/>
+        </w:rPr>
+        <w:t>使用c语言中的多向选择语句重新编写下面的代码段：</w:t>
       </w:r>
     </w:p>
     <w:p>
@@ -1032,13 +1491,15 @@
         <w:ind w:left="360" w:firstLineChars="0" w:firstLine="0"/>
         <w:rPr>
           <w:rFonts w:ascii="Times New Roman" w:eastAsia="宋体" w:hAnsi="Times New Roman" w:cs="Times New Roman"/>
-          <w:sz w:val="24"/>
-          <w:szCs w:val="24"/>
-        </w:rPr>
-      </w:pPr>
-      <w:r>
-        <w:rPr>
-          <w:rFonts w:ascii="宋体" w:eastAsia="宋体" w:hAnsi="宋体"/>
+          <w:color w:val="2E74B5" w:themeColor="accent5" w:themeShade="BF"/>
+          <w:sz w:val="24"/>
+          <w:szCs w:val="24"/>
+        </w:rPr>
+      </w:pPr>
+      <w:r>
+        <w:rPr>
+          <w:rFonts w:ascii="宋体" w:eastAsia="宋体" w:hAnsi="宋体"/>
+          <w:color w:val="2E74B5" w:themeColor="accent5" w:themeShade="BF"/>
           <w:sz w:val="24"/>
           <w:szCs w:val="24"/>
         </w:rPr>
@@ -1047,6 +1508,7 @@
       <w:r>
         <w:rPr>
           <w:rFonts w:ascii="Times New Roman" w:eastAsia="宋体" w:hAnsi="Times New Roman" w:cs="Times New Roman"/>
+          <w:color w:val="2E74B5" w:themeColor="accent5" w:themeShade="BF"/>
           <w:sz w:val="24"/>
           <w:szCs w:val="24"/>
         </w:rPr>
@@ -1055,6 +1517,7 @@
       <w:r>
         <w:rPr>
           <w:rFonts w:ascii="Times New Roman" w:eastAsia="宋体" w:hAnsi="Times New Roman" w:cs="Times New Roman" w:hint="eastAsia"/>
+          <w:color w:val="2E74B5" w:themeColor="accent5" w:themeShade="BF"/>
           <w:sz w:val="24"/>
           <w:szCs w:val="24"/>
         </w:rPr>
@@ -1067,6 +1530,7 @@
         <w:ind w:left="360" w:firstLineChars="0" w:firstLine="0"/>
         <w:rPr>
           <w:rFonts w:ascii="Times New Roman" w:eastAsia="宋体" w:hAnsi="Times New Roman" w:cs="Times New Roman"/>
+          <w:color w:val="2E74B5" w:themeColor="accent5" w:themeShade="BF"/>
           <w:sz w:val="24"/>
           <w:szCs w:val="24"/>
         </w:rPr>
@@ -1074,6 +1538,7 @@
       <w:r>
         <w:rPr>
           <w:rFonts w:ascii="Times New Roman" w:eastAsia="宋体" w:hAnsi="Times New Roman" w:cs="Times New Roman"/>
+          <w:color w:val="2E74B5" w:themeColor="accent5" w:themeShade="BF"/>
           <w:sz w:val="24"/>
           <w:szCs w:val="24"/>
         </w:rPr>
@@ -1083,6 +1548,7 @@
       <w:r>
         <w:rPr>
           <w:rFonts w:ascii="Times New Roman" w:eastAsia="宋体" w:hAnsi="Times New Roman" w:cs="Times New Roman" w:hint="eastAsia"/>
+          <w:color w:val="2E74B5" w:themeColor="accent5" w:themeShade="BF"/>
           <w:sz w:val="24"/>
           <w:szCs w:val="24"/>
         </w:rPr>
@@ -1095,6 +1561,7 @@
         <w:ind w:left="360" w:firstLineChars="0" w:firstLine="0"/>
         <w:rPr>
           <w:rFonts w:ascii="Times New Roman" w:eastAsia="宋体" w:hAnsi="Times New Roman" w:cs="Times New Roman"/>
+          <w:color w:val="2E74B5" w:themeColor="accent5" w:themeShade="BF"/>
           <w:sz w:val="24"/>
           <w:szCs w:val="24"/>
         </w:rPr>
@@ -1102,6 +1569,7 @@
       <w:r>
         <w:rPr>
           <w:rFonts w:ascii="Times New Roman" w:eastAsia="宋体" w:hAnsi="Times New Roman" w:cs="Times New Roman"/>
+          <w:color w:val="2E74B5" w:themeColor="accent5" w:themeShade="BF"/>
           <w:sz w:val="24"/>
           <w:szCs w:val="24"/>
         </w:rPr>
@@ -1111,6 +1579,7 @@
       <w:r>
         <w:rPr>
           <w:rFonts w:ascii="Times New Roman" w:eastAsia="宋体" w:hAnsi="Times New Roman" w:cs="Times New Roman" w:hint="eastAsia"/>
+          <w:color w:val="2E74B5" w:themeColor="accent5" w:themeShade="BF"/>
           <w:sz w:val="24"/>
           <w:szCs w:val="24"/>
         </w:rPr>
@@ -1123,6 +1592,7 @@
         <w:ind w:left="360" w:firstLineChars="0" w:firstLine="0"/>
         <w:rPr>
           <w:rFonts w:ascii="Times New Roman" w:eastAsia="宋体" w:hAnsi="Times New Roman" w:cs="Times New Roman"/>
+          <w:color w:val="2E74B5" w:themeColor="accent5" w:themeShade="BF"/>
           <w:sz w:val="24"/>
           <w:szCs w:val="24"/>
         </w:rPr>
@@ -1130,6 +1600,7 @@
       <w:r>
         <w:rPr>
           <w:rFonts w:ascii="Times New Roman" w:eastAsia="宋体" w:hAnsi="Times New Roman" w:cs="Times New Roman"/>
+          <w:color w:val="2E74B5" w:themeColor="accent5" w:themeShade="BF"/>
           <w:sz w:val="24"/>
           <w:szCs w:val="24"/>
         </w:rPr>
@@ -1139,6 +1610,7 @@
       <w:r>
         <w:rPr>
           <w:rFonts w:ascii="Times New Roman" w:eastAsia="宋体" w:hAnsi="Times New Roman" w:cs="Times New Roman" w:hint="eastAsia"/>
+          <w:color w:val="2E74B5" w:themeColor="accent5" w:themeShade="BF"/>
           <w:sz w:val="24"/>
           <w:szCs w:val="24"/>
         </w:rPr>
@@ -1149,15 +1621,13 @@
       <w:pPr>
         <w:rPr>
           <w:rFonts w:ascii="宋体" w:eastAsia="宋体" w:hAnsi="宋体"/>
-          <w:sz w:val="24"/>
-          <w:szCs w:val="24"/>
-        </w:rPr>
-      </w:pPr>
-      <w:r>
-        <w:rPr>
-          <w:rFonts w:ascii="宋体" w:eastAsia="宋体" w:hAnsi="宋体" w:hint="eastAsia"/>
-          <w:sz w:val="24"/>
-          <w:szCs w:val="24"/>
+          <w:szCs w:val="21"/>
+        </w:rPr>
+      </w:pPr>
+      <w:r>
+        <w:rPr>
+          <w:rFonts w:ascii="宋体" w:eastAsia="宋体" w:hAnsi="宋体" w:hint="eastAsia"/>
+          <w:szCs w:val="21"/>
         </w:rPr>
         <w:t>解：</w:t>
       </w:r>
@@ -1166,86 +1636,115 @@
       <w:pPr>
         <w:rPr>
           <w:rFonts w:ascii="宋体" w:eastAsia="宋体" w:hAnsi="宋体"/>
-          <w:sz w:val="24"/>
-          <w:szCs w:val="24"/>
-        </w:rPr>
-      </w:pPr>
-      <w:r>
-        <w:rPr>
-          <w:rFonts w:ascii="宋体" w:eastAsia="宋体" w:hAnsi="宋体"/>
-          <w:sz w:val="24"/>
-          <w:szCs w:val="24"/>
-        </w:rPr>
-        <w:t>switch (</w:t>
+          <w:szCs w:val="21"/>
+        </w:rPr>
+      </w:pPr>
+      <w:proofErr w:type="gramStart"/>
+      <w:r>
+        <w:rPr>
+          <w:rFonts w:ascii="宋体" w:eastAsia="宋体" w:hAnsi="宋体"/>
+          <w:szCs w:val="21"/>
+        </w:rPr>
+        <w:t>switch</w:t>
+      </w:r>
+      <w:proofErr w:type="gramEnd"/>
+      <w:r>
+        <w:rPr>
+          <w:rFonts w:ascii="宋体" w:eastAsia="宋体" w:hAnsi="宋体"/>
+          <w:szCs w:val="21"/>
+        </w:rPr>
+        <w:t xml:space="preserve"> (</w:t>
       </w:r>
       <w:proofErr w:type="spellStart"/>
       <w:r>
         <w:rPr>
           <w:rFonts w:ascii="宋体" w:eastAsia="宋体" w:hAnsi="宋体"/>
-          <w:sz w:val="24"/>
-          <w:szCs w:val="24"/>
+          <w:szCs w:val="21"/>
         </w:rPr>
         <w:t>i</w:t>
       </w:r>
       <w:proofErr w:type="spellEnd"/>
+      <w:r>
+        <w:rPr>
+          <w:rFonts w:ascii="宋体" w:eastAsia="宋体" w:hAnsi="宋体"/>
+          <w:szCs w:val="21"/>
+        </w:rPr>
+        <w:t>){</w:t>
+      </w:r>
+    </w:p>
+    <w:p>
+      <w:pPr>
+        <w:rPr>
+          <w:rFonts w:ascii="宋体" w:eastAsia="宋体" w:hAnsi="宋体"/>
+          <w:szCs w:val="21"/>
+        </w:rPr>
+      </w:pPr>
+      <w:r>
+        <w:rPr>
+          <w:rFonts w:ascii="宋体" w:eastAsia="宋体" w:hAnsi="宋体"/>
+          <w:szCs w:val="21"/>
+        </w:rPr>
+        <w:t xml:space="preserve">    </w:t>
+      </w:r>
       <w:proofErr w:type="gramStart"/>
       <w:r>
         <w:rPr>
           <w:rFonts w:ascii="宋体" w:eastAsia="宋体" w:hAnsi="宋体"/>
-          <w:sz w:val="24"/>
-          <w:szCs w:val="24"/>
-        </w:rPr>
-        <w:t>){</w:t>
+          <w:szCs w:val="21"/>
+        </w:rPr>
+        <w:t>case</w:t>
       </w:r>
       <w:proofErr w:type="gramEnd"/>
-    </w:p>
-    <w:p>
-      <w:pPr>
-        <w:rPr>
-          <w:rFonts w:ascii="宋体" w:eastAsia="宋体" w:hAnsi="宋体"/>
-          <w:sz w:val="24"/>
-          <w:szCs w:val="24"/>
-        </w:rPr>
-      </w:pPr>
-      <w:r>
-        <w:rPr>
-          <w:rFonts w:ascii="宋体" w:eastAsia="宋体" w:hAnsi="宋体"/>
-          <w:sz w:val="24"/>
-          <w:szCs w:val="24"/>
-        </w:rPr>
-        <w:t xml:space="preserve">    case 1:</w:t>
-      </w:r>
-    </w:p>
-    <w:p>
-      <w:pPr>
-        <w:rPr>
-          <w:rFonts w:ascii="宋体" w:eastAsia="宋体" w:hAnsi="宋体"/>
-          <w:sz w:val="24"/>
-          <w:szCs w:val="24"/>
-        </w:rPr>
-      </w:pPr>
-      <w:r>
-        <w:rPr>
-          <w:rFonts w:ascii="宋体" w:eastAsia="宋体" w:hAnsi="宋体"/>
-          <w:sz w:val="24"/>
-          <w:szCs w:val="24"/>
-        </w:rPr>
-        <w:t xml:space="preserve">    case 2:</w:t>
-      </w:r>
-    </w:p>
-    <w:p>
-      <w:pPr>
-        <w:rPr>
-          <w:rFonts w:ascii="宋体" w:eastAsia="宋体" w:hAnsi="宋体"/>
-          <w:sz w:val="24"/>
-          <w:szCs w:val="24"/>
-        </w:rPr>
-      </w:pPr>
-      <w:r>
-        <w:rPr>
-          <w:rFonts w:ascii="宋体" w:eastAsia="宋体" w:hAnsi="宋体"/>
-          <w:sz w:val="24"/>
-          <w:szCs w:val="24"/>
+      <w:r>
+        <w:rPr>
+          <w:rFonts w:ascii="宋体" w:eastAsia="宋体" w:hAnsi="宋体"/>
+          <w:szCs w:val="21"/>
+        </w:rPr>
+        <w:t xml:space="preserve"> 1:</w:t>
+      </w:r>
+    </w:p>
+    <w:p>
+      <w:pPr>
+        <w:rPr>
+          <w:rFonts w:ascii="宋体" w:eastAsia="宋体" w:hAnsi="宋体"/>
+          <w:szCs w:val="21"/>
+        </w:rPr>
+      </w:pPr>
+      <w:r>
+        <w:rPr>
+          <w:rFonts w:ascii="宋体" w:eastAsia="宋体" w:hAnsi="宋体"/>
+          <w:szCs w:val="21"/>
+        </w:rPr>
+        <w:t xml:space="preserve">    </w:t>
+      </w:r>
+      <w:proofErr w:type="gramStart"/>
+      <w:r>
+        <w:rPr>
+          <w:rFonts w:ascii="宋体" w:eastAsia="宋体" w:hAnsi="宋体"/>
+          <w:szCs w:val="21"/>
+        </w:rPr>
+        <w:t>case</w:t>
+      </w:r>
+      <w:proofErr w:type="gramEnd"/>
+      <w:r>
+        <w:rPr>
+          <w:rFonts w:ascii="宋体" w:eastAsia="宋体" w:hAnsi="宋体"/>
+          <w:szCs w:val="21"/>
+        </w:rPr>
+        <w:t xml:space="preserve"> 2:</w:t>
+      </w:r>
+    </w:p>
+    <w:p>
+      <w:pPr>
+        <w:rPr>
+          <w:rFonts w:ascii="宋体" w:eastAsia="宋体" w:hAnsi="宋体"/>
+          <w:szCs w:val="21"/>
+        </w:rPr>
+      </w:pPr>
+      <w:r>
+        <w:rPr>
+          <w:rFonts w:ascii="宋体" w:eastAsia="宋体" w:hAnsi="宋体"/>
+          <w:szCs w:val="21"/>
         </w:rPr>
         <w:t xml:space="preserve">        j= 2 * k - 1；</w:t>
       </w:r>
@@ -1254,67 +1753,106 @@
       <w:pPr>
         <w:rPr>
           <w:rFonts w:ascii="宋体" w:eastAsia="宋体" w:hAnsi="宋体"/>
-          <w:sz w:val="24"/>
-          <w:szCs w:val="24"/>
-        </w:rPr>
-      </w:pPr>
-      <w:r>
-        <w:rPr>
-          <w:rFonts w:ascii="宋体" w:eastAsia="宋体" w:hAnsi="宋体"/>
-          <w:sz w:val="24"/>
-          <w:szCs w:val="24"/>
-        </w:rPr>
-        <w:lastRenderedPageBreak/>
-        <w:t xml:space="preserve">        break;</w:t>
-      </w:r>
-    </w:p>
-    <w:p>
-      <w:pPr>
-        <w:rPr>
-          <w:rFonts w:ascii="宋体" w:eastAsia="宋体" w:hAnsi="宋体"/>
-          <w:sz w:val="24"/>
-          <w:szCs w:val="24"/>
-        </w:rPr>
-      </w:pPr>
-      <w:r>
-        <w:rPr>
-          <w:rFonts w:ascii="宋体" w:eastAsia="宋体" w:hAnsi="宋体"/>
-          <w:sz w:val="24"/>
-          <w:szCs w:val="24"/>
-        </w:rPr>
-        <w:t xml:space="preserve">    case 3:</w:t>
-      </w:r>
-    </w:p>
-    <w:p>
-      <w:pPr>
-        <w:rPr>
-          <w:rFonts w:ascii="宋体" w:eastAsia="宋体" w:hAnsi="宋体"/>
-          <w:sz w:val="24"/>
-          <w:szCs w:val="24"/>
-        </w:rPr>
-      </w:pPr>
-      <w:r>
-        <w:rPr>
-          <w:rFonts w:ascii="宋体" w:eastAsia="宋体" w:hAnsi="宋体"/>
-          <w:sz w:val="24"/>
-          <w:szCs w:val="24"/>
-        </w:rPr>
-        <w:t xml:space="preserve">    case 5:</w:t>
-      </w:r>
-    </w:p>
-    <w:p>
-      <w:pPr>
-        <w:rPr>
-          <w:rFonts w:ascii="宋体" w:eastAsia="宋体" w:hAnsi="宋体"/>
-          <w:sz w:val="24"/>
-          <w:szCs w:val="24"/>
-        </w:rPr>
-      </w:pPr>
-      <w:r>
-        <w:rPr>
-          <w:rFonts w:ascii="宋体" w:eastAsia="宋体" w:hAnsi="宋体"/>
-          <w:sz w:val="24"/>
-          <w:szCs w:val="24"/>
+          <w:szCs w:val="21"/>
+        </w:rPr>
+      </w:pPr>
+      <w:r>
+        <w:rPr>
+          <w:rFonts w:ascii="宋体" w:eastAsia="宋体" w:hAnsi="宋体"/>
+          <w:szCs w:val="21"/>
+        </w:rPr>
+        <w:t xml:space="preserve">        </w:t>
+      </w:r>
+      <w:proofErr w:type="gramStart"/>
+      <w:r>
+        <w:rPr>
+          <w:rFonts w:ascii="宋体" w:eastAsia="宋体" w:hAnsi="宋体"/>
+          <w:szCs w:val="21"/>
+        </w:rPr>
+        <w:t>break</w:t>
+      </w:r>
+      <w:proofErr w:type="gramEnd"/>
+      <w:r>
+        <w:rPr>
+          <w:rFonts w:ascii="宋体" w:eastAsia="宋体" w:hAnsi="宋体"/>
+          <w:szCs w:val="21"/>
+        </w:rPr>
+        <w:t>;</w:t>
+      </w:r>
+    </w:p>
+    <w:p>
+      <w:pPr>
+        <w:rPr>
+          <w:rFonts w:ascii="宋体" w:eastAsia="宋体" w:hAnsi="宋体"/>
+          <w:szCs w:val="21"/>
+        </w:rPr>
+      </w:pPr>
+      <w:r>
+        <w:rPr>
+          <w:rFonts w:ascii="宋体" w:eastAsia="宋体" w:hAnsi="宋体"/>
+          <w:szCs w:val="21"/>
+        </w:rPr>
+        <w:t xml:space="preserve">    </w:t>
+      </w:r>
+      <w:proofErr w:type="gramStart"/>
+      <w:r>
+        <w:rPr>
+          <w:rFonts w:ascii="宋体" w:eastAsia="宋体" w:hAnsi="宋体"/>
+          <w:szCs w:val="21"/>
+        </w:rPr>
+        <w:t>case</w:t>
+      </w:r>
+      <w:proofErr w:type="gramEnd"/>
+      <w:r>
+        <w:rPr>
+          <w:rFonts w:ascii="宋体" w:eastAsia="宋体" w:hAnsi="宋体"/>
+          <w:szCs w:val="21"/>
+        </w:rPr>
+        <w:t xml:space="preserve"> 3:</w:t>
+      </w:r>
+    </w:p>
+    <w:p>
+      <w:pPr>
+        <w:rPr>
+          <w:rFonts w:ascii="宋体" w:eastAsia="宋体" w:hAnsi="宋体"/>
+          <w:szCs w:val="21"/>
+        </w:rPr>
+      </w:pPr>
+      <w:r>
+        <w:rPr>
+          <w:rFonts w:ascii="宋体" w:eastAsia="宋体" w:hAnsi="宋体"/>
+          <w:szCs w:val="21"/>
+        </w:rPr>
+        <w:t xml:space="preserve">    </w:t>
+      </w:r>
+      <w:proofErr w:type="gramStart"/>
+      <w:r>
+        <w:rPr>
+          <w:rFonts w:ascii="宋体" w:eastAsia="宋体" w:hAnsi="宋体"/>
+          <w:szCs w:val="21"/>
+        </w:rPr>
+        <w:t>case</w:t>
+      </w:r>
+      <w:proofErr w:type="gramEnd"/>
+      <w:r>
+        <w:rPr>
+          <w:rFonts w:ascii="宋体" w:eastAsia="宋体" w:hAnsi="宋体"/>
+          <w:szCs w:val="21"/>
+        </w:rPr>
+        <w:t xml:space="preserve"> 5:</w:t>
+      </w:r>
+    </w:p>
+    <w:p>
+      <w:pPr>
+        <w:rPr>
+          <w:rFonts w:ascii="宋体" w:eastAsia="宋体" w:hAnsi="宋体"/>
+          <w:szCs w:val="21"/>
+        </w:rPr>
+      </w:pPr>
+      <w:r>
+        <w:rPr>
+          <w:rFonts w:ascii="宋体" w:eastAsia="宋体" w:hAnsi="宋体"/>
+          <w:szCs w:val="21"/>
         </w:rPr>
         <w:t xml:space="preserve">        j= 3 * k + 1；</w:t>
       </w:r>
@@ -1323,49 +1861,75 @@
       <w:pPr>
         <w:rPr>
           <w:rFonts w:ascii="宋体" w:eastAsia="宋体" w:hAnsi="宋体"/>
-          <w:sz w:val="24"/>
-          <w:szCs w:val="24"/>
-        </w:rPr>
-      </w:pPr>
-      <w:r>
-        <w:rPr>
-          <w:rFonts w:ascii="宋体" w:eastAsia="宋体" w:hAnsi="宋体"/>
-          <w:sz w:val="24"/>
-          <w:szCs w:val="24"/>
-        </w:rPr>
-        <w:t xml:space="preserve">        break;</w:t>
-      </w:r>
-    </w:p>
-    <w:p>
-      <w:pPr>
-        <w:rPr>
-          <w:rFonts w:ascii="宋体" w:eastAsia="宋体" w:hAnsi="宋体"/>
-          <w:sz w:val="24"/>
-          <w:szCs w:val="24"/>
-        </w:rPr>
-      </w:pPr>
-      <w:r>
-        <w:rPr>
-          <w:rFonts w:ascii="宋体" w:eastAsia="宋体" w:hAnsi="宋体"/>
-          <w:sz w:val="24"/>
-          <w:szCs w:val="24"/>
-        </w:rPr>
-        <w:t xml:space="preserve">    case 4:</w:t>
-      </w:r>
-    </w:p>
-    <w:p>
-      <w:pPr>
-        <w:rPr>
-          <w:rFonts w:ascii="宋体" w:eastAsia="宋体" w:hAnsi="宋体"/>
-          <w:sz w:val="24"/>
-          <w:szCs w:val="24"/>
-        </w:rPr>
-      </w:pPr>
-      <w:r>
-        <w:rPr>
-          <w:rFonts w:ascii="宋体" w:eastAsia="宋体" w:hAnsi="宋体"/>
-          <w:sz w:val="24"/>
-          <w:szCs w:val="24"/>
+          <w:szCs w:val="21"/>
+        </w:rPr>
+      </w:pPr>
+      <w:r>
+        <w:rPr>
+          <w:rFonts w:ascii="宋体" w:eastAsia="宋体" w:hAnsi="宋体"/>
+          <w:szCs w:val="21"/>
+        </w:rPr>
+        <w:t xml:space="preserve">        </w:t>
+      </w:r>
+      <w:proofErr w:type="gramStart"/>
+      <w:r>
+        <w:rPr>
+          <w:rFonts w:ascii="宋体" w:eastAsia="宋体" w:hAnsi="宋体"/>
+          <w:szCs w:val="21"/>
+        </w:rPr>
+        <w:t>break</w:t>
+      </w:r>
+      <w:proofErr w:type="gramEnd"/>
+      <w:r>
+        <w:rPr>
+          <w:rFonts w:ascii="宋体" w:eastAsia="宋体" w:hAnsi="宋体"/>
+          <w:szCs w:val="21"/>
+        </w:rPr>
+        <w:t>;</w:t>
+      </w:r>
+    </w:p>
+    <w:p>
+      <w:pPr>
+        <w:rPr>
+          <w:rFonts w:ascii="宋体" w:eastAsia="宋体" w:hAnsi="宋体"/>
+          <w:szCs w:val="21"/>
+        </w:rPr>
+      </w:pPr>
+      <w:r>
+        <w:rPr>
+          <w:rFonts w:ascii="宋体" w:eastAsia="宋体" w:hAnsi="宋体"/>
+          <w:szCs w:val="21"/>
+        </w:rPr>
+        <w:t xml:space="preserve">    </w:t>
+      </w:r>
+      <w:proofErr w:type="gramStart"/>
+      <w:r>
+        <w:rPr>
+          <w:rFonts w:ascii="宋体" w:eastAsia="宋体" w:hAnsi="宋体"/>
+          <w:szCs w:val="21"/>
+        </w:rPr>
+        <w:t>case</w:t>
+      </w:r>
+      <w:proofErr w:type="gramEnd"/>
+      <w:r>
+        <w:rPr>
+          <w:rFonts w:ascii="宋体" w:eastAsia="宋体" w:hAnsi="宋体"/>
+          <w:szCs w:val="21"/>
+        </w:rPr>
+        <w:t xml:space="preserve"> 4:</w:t>
+      </w:r>
+    </w:p>
+    <w:p>
+      <w:pPr>
+        <w:rPr>
+          <w:rFonts w:ascii="宋体" w:eastAsia="宋体" w:hAnsi="宋体"/>
+          <w:szCs w:val="21"/>
+        </w:rPr>
+      </w:pPr>
+      <w:r>
+        <w:rPr>
+          <w:rFonts w:ascii="宋体" w:eastAsia="宋体" w:hAnsi="宋体"/>
+          <w:szCs w:val="21"/>
         </w:rPr>
         <w:t xml:space="preserve">        j= 4 * k - 1；</w:t>
       </w:r>
@@ -1374,83 +1938,137 @@
       <w:pPr>
         <w:rPr>
           <w:rFonts w:ascii="宋体" w:eastAsia="宋体" w:hAnsi="宋体"/>
-          <w:sz w:val="24"/>
-          <w:szCs w:val="24"/>
-        </w:rPr>
-      </w:pPr>
-      <w:r>
-        <w:rPr>
-          <w:rFonts w:ascii="宋体" w:eastAsia="宋体" w:hAnsi="宋体"/>
-          <w:sz w:val="24"/>
-          <w:szCs w:val="24"/>
-        </w:rPr>
-        <w:t xml:space="preserve">        break;</w:t>
-      </w:r>
-    </w:p>
-    <w:p>
-      <w:pPr>
-        <w:rPr>
-          <w:rFonts w:ascii="宋体" w:eastAsia="宋体" w:hAnsi="宋体"/>
-          <w:sz w:val="24"/>
-          <w:szCs w:val="24"/>
-        </w:rPr>
-      </w:pPr>
-      <w:r>
-        <w:rPr>
-          <w:rFonts w:ascii="宋体" w:eastAsia="宋体" w:hAnsi="宋体"/>
-          <w:sz w:val="24"/>
-          <w:szCs w:val="24"/>
-        </w:rPr>
-        <w:t xml:space="preserve">    case 6:</w:t>
-      </w:r>
-    </w:p>
-    <w:p>
-      <w:pPr>
-        <w:rPr>
-          <w:rFonts w:ascii="宋体" w:eastAsia="宋体" w:hAnsi="宋体"/>
-          <w:sz w:val="24"/>
-          <w:szCs w:val="24"/>
-        </w:rPr>
-      </w:pPr>
-      <w:r>
-        <w:rPr>
-          <w:rFonts w:ascii="宋体" w:eastAsia="宋体" w:hAnsi="宋体"/>
-          <w:sz w:val="24"/>
-          <w:szCs w:val="24"/>
-        </w:rPr>
-        <w:t xml:space="preserve">    case 7:</w:t>
-      </w:r>
-    </w:p>
-    <w:p>
-      <w:pPr>
-        <w:rPr>
-          <w:rFonts w:ascii="宋体" w:eastAsia="宋体" w:hAnsi="宋体"/>
-          <w:sz w:val="24"/>
-          <w:szCs w:val="24"/>
-        </w:rPr>
-      </w:pPr>
-      <w:r>
-        <w:rPr>
-          <w:rFonts w:ascii="宋体" w:eastAsia="宋体" w:hAnsi="宋体"/>
-          <w:sz w:val="24"/>
-          <w:szCs w:val="24"/>
-        </w:rPr>
-        <w:t xml:space="preserve">    case 8:</w:t>
-      </w:r>
-    </w:p>
-    <w:p>
-      <w:pPr>
-        <w:rPr>
-          <w:rFonts w:ascii="宋体" w:eastAsia="宋体" w:hAnsi="宋体"/>
-          <w:sz w:val="24"/>
-          <w:szCs w:val="24"/>
-        </w:rPr>
-      </w:pPr>
-      <w:r>
-        <w:rPr>
-          <w:rFonts w:ascii="宋体" w:eastAsia="宋体" w:hAnsi="宋体"/>
-          <w:sz w:val="24"/>
-          <w:szCs w:val="24"/>
+          <w:szCs w:val="21"/>
+        </w:rPr>
+      </w:pPr>
+      <w:r>
+        <w:rPr>
+          <w:rFonts w:ascii="宋体" w:eastAsia="宋体" w:hAnsi="宋体"/>
+          <w:szCs w:val="21"/>
+        </w:rPr>
+        <w:t xml:space="preserve">        </w:t>
+      </w:r>
+      <w:proofErr w:type="gramStart"/>
+      <w:r>
+        <w:rPr>
+          <w:rFonts w:ascii="宋体" w:eastAsia="宋体" w:hAnsi="宋体"/>
+          <w:szCs w:val="21"/>
+        </w:rPr>
+        <w:t>break</w:t>
+      </w:r>
+      <w:proofErr w:type="gramEnd"/>
+      <w:r>
+        <w:rPr>
+          <w:rFonts w:ascii="宋体" w:eastAsia="宋体" w:hAnsi="宋体"/>
+          <w:szCs w:val="21"/>
+        </w:rPr>
+        <w:t>;</w:t>
+      </w:r>
+    </w:p>
+    <w:p>
+      <w:pPr>
+        <w:rPr>
+          <w:rFonts w:ascii="宋体" w:eastAsia="宋体" w:hAnsi="宋体"/>
+          <w:szCs w:val="21"/>
+        </w:rPr>
+      </w:pPr>
+      <w:r>
+        <w:rPr>
+          <w:rFonts w:ascii="宋体" w:eastAsia="宋体" w:hAnsi="宋体"/>
+          <w:szCs w:val="21"/>
+        </w:rPr>
+        <w:t xml:space="preserve">    </w:t>
+      </w:r>
+      <w:proofErr w:type="gramStart"/>
+      <w:r>
+        <w:rPr>
+          <w:rFonts w:ascii="宋体" w:eastAsia="宋体" w:hAnsi="宋体"/>
+          <w:szCs w:val="21"/>
+        </w:rPr>
+        <w:t>case</w:t>
+      </w:r>
+      <w:proofErr w:type="gramEnd"/>
+      <w:r>
+        <w:rPr>
+          <w:rFonts w:ascii="宋体" w:eastAsia="宋体" w:hAnsi="宋体"/>
+          <w:szCs w:val="21"/>
+        </w:rPr>
+        <w:t xml:space="preserve"> 6:</w:t>
+      </w:r>
+    </w:p>
+    <w:p>
+      <w:pPr>
+        <w:rPr>
+          <w:rFonts w:ascii="宋体" w:eastAsia="宋体" w:hAnsi="宋体"/>
+          <w:szCs w:val="21"/>
+        </w:rPr>
+      </w:pPr>
+      <w:r>
+        <w:rPr>
+          <w:rFonts w:ascii="宋体" w:eastAsia="宋体" w:hAnsi="宋体"/>
+          <w:szCs w:val="21"/>
+        </w:rPr>
+        <w:t xml:space="preserve">    </w:t>
+      </w:r>
+      <w:proofErr w:type="gramStart"/>
+      <w:r>
+        <w:rPr>
+          <w:rFonts w:ascii="宋体" w:eastAsia="宋体" w:hAnsi="宋体"/>
+          <w:szCs w:val="21"/>
+        </w:rPr>
+        <w:t>case</w:t>
+      </w:r>
+      <w:proofErr w:type="gramEnd"/>
+      <w:r>
+        <w:rPr>
+          <w:rFonts w:ascii="宋体" w:eastAsia="宋体" w:hAnsi="宋体"/>
+          <w:szCs w:val="21"/>
+        </w:rPr>
+        <w:t xml:space="preserve"> 7:</w:t>
+      </w:r>
+    </w:p>
+    <w:p>
+      <w:pPr>
+        <w:rPr>
+          <w:rFonts w:ascii="宋体" w:eastAsia="宋体" w:hAnsi="宋体"/>
+          <w:szCs w:val="21"/>
+        </w:rPr>
+      </w:pPr>
+      <w:r>
+        <w:rPr>
+          <w:rFonts w:ascii="宋体" w:eastAsia="宋体" w:hAnsi="宋体"/>
+          <w:szCs w:val="21"/>
+        </w:rPr>
+        <w:t xml:space="preserve">    </w:t>
+      </w:r>
+      <w:proofErr w:type="gramStart"/>
+      <w:r>
+        <w:rPr>
+          <w:rFonts w:ascii="宋体" w:eastAsia="宋体" w:hAnsi="宋体"/>
+          <w:szCs w:val="21"/>
+        </w:rPr>
+        <w:t>case</w:t>
+      </w:r>
+      <w:proofErr w:type="gramEnd"/>
+      <w:r>
+        <w:rPr>
+          <w:rFonts w:ascii="宋体" w:eastAsia="宋体" w:hAnsi="宋体"/>
+          <w:szCs w:val="21"/>
+        </w:rPr>
+        <w:t xml:space="preserve"> 8:</w:t>
+      </w:r>
+    </w:p>
+    <w:p>
+      <w:pPr>
+        <w:rPr>
+          <w:rFonts w:ascii="宋体" w:eastAsia="宋体" w:hAnsi="宋体"/>
+          <w:szCs w:val="21"/>
+        </w:rPr>
+      </w:pPr>
+      <w:r>
+        <w:rPr>
+          <w:rFonts w:ascii="宋体" w:eastAsia="宋体" w:hAnsi="宋体"/>
+          <w:szCs w:val="21"/>
         </w:rPr>
         <w:t xml:space="preserve">        j= k - 2；</w:t>
       </w:r>
@@ -1459,32 +2077,44 @@
       <w:pPr>
         <w:rPr>
           <w:rFonts w:ascii="宋体" w:eastAsia="宋体" w:hAnsi="宋体"/>
-          <w:sz w:val="24"/>
-          <w:szCs w:val="24"/>
-        </w:rPr>
-      </w:pPr>
-      <w:r>
-        <w:rPr>
-          <w:rFonts w:ascii="宋体" w:eastAsia="宋体" w:hAnsi="宋体"/>
-          <w:sz w:val="24"/>
-          <w:szCs w:val="24"/>
-        </w:rPr>
-        <w:t xml:space="preserve">        break;</w:t>
-      </w:r>
-    </w:p>
-    <w:p>
-      <w:pPr>
-        <w:rPr>
-          <w:rFonts w:ascii="宋体" w:eastAsia="宋体" w:hAnsi="宋体"/>
-          <w:sz w:val="24"/>
-          <w:szCs w:val="24"/>
-        </w:rPr>
-      </w:pPr>
-      <w:r>
-        <w:rPr>
-          <w:rFonts w:ascii="宋体" w:eastAsia="宋体" w:hAnsi="宋体"/>
-          <w:sz w:val="24"/>
-          <w:szCs w:val="24"/>
+          <w:szCs w:val="21"/>
+        </w:rPr>
+      </w:pPr>
+      <w:r>
+        <w:rPr>
+          <w:rFonts w:ascii="宋体" w:eastAsia="宋体" w:hAnsi="宋体"/>
+          <w:szCs w:val="21"/>
+        </w:rPr>
+        <w:t xml:space="preserve">        </w:t>
+      </w:r>
+      <w:proofErr w:type="gramStart"/>
+      <w:r>
+        <w:rPr>
+          <w:rFonts w:ascii="宋体" w:eastAsia="宋体" w:hAnsi="宋体"/>
+          <w:szCs w:val="21"/>
+        </w:rPr>
+        <w:t>break</w:t>
+      </w:r>
+      <w:proofErr w:type="gramEnd"/>
+      <w:r>
+        <w:rPr>
+          <w:rFonts w:ascii="宋体" w:eastAsia="宋体" w:hAnsi="宋体"/>
+          <w:szCs w:val="21"/>
+        </w:rPr>
+        <w:t>;</w:t>
+      </w:r>
+    </w:p>
+    <w:p>
+      <w:pPr>
+        <w:rPr>
+          <w:rFonts w:ascii="宋体" w:eastAsia="宋体" w:hAnsi="宋体"/>
+          <w:szCs w:val="21"/>
+        </w:rPr>
+      </w:pPr>
+      <w:r>
+        <w:rPr>
+          <w:rFonts w:ascii="宋体" w:eastAsia="宋体" w:hAnsi="宋体"/>
+          <w:szCs w:val="21"/>
         </w:rPr>
         <w:t>}</w:t>
       </w:r>
@@ -1492,7 +2122,7 @@
     <w:p>
       <w:pPr>
         <w:rPr>
-          <w:rFonts w:ascii="宋体" w:eastAsia="宋体" w:hAnsi="宋体" w:hint="eastAsia"/>
+          <w:rFonts w:ascii="宋体" w:eastAsia="宋体" w:hAnsi="宋体"/>
           <w:sz w:val="24"/>
           <w:szCs w:val="24"/>
         </w:rPr>
@@ -1508,13 +2138,15 @@
         <w:ind w:firstLineChars="0"/>
         <w:rPr>
           <w:rFonts w:ascii="宋体" w:eastAsia="宋体" w:hAnsi="宋体"/>
-          <w:sz w:val="24"/>
-          <w:szCs w:val="24"/>
-        </w:rPr>
-      </w:pPr>
-      <w:r>
-        <w:rPr>
-          <w:rFonts w:ascii="宋体" w:eastAsia="宋体" w:hAnsi="宋体" w:hint="eastAsia"/>
+          <w:color w:val="2E74B5" w:themeColor="accent5" w:themeShade="BF"/>
+          <w:sz w:val="24"/>
+          <w:szCs w:val="24"/>
+        </w:rPr>
+      </w:pPr>
+      <w:r>
+        <w:rPr>
+          <w:rFonts w:ascii="宋体" w:eastAsia="宋体" w:hAnsi="宋体" w:hint="eastAsia"/>
+          <w:color w:val="2E74B5" w:themeColor="accent5" w:themeShade="BF"/>
           <w:sz w:val="24"/>
           <w:szCs w:val="24"/>
         </w:rPr>
@@ -1523,43 +2155,47 @@
       <w:r>
         <w:rPr>
           <w:rFonts w:ascii="宋体" w:eastAsia="宋体" w:hAnsi="宋体" w:hint="eastAsia"/>
+          <w:color w:val="2E74B5" w:themeColor="accent5" w:themeShade="BF"/>
           <w:sz w:val="24"/>
           <w:szCs w:val="24"/>
         </w:rPr>
         <w:t>。</w:t>
+      </w:r>
+    </w:p>
+    <w:p>
+      <w:pPr>
+        <w:rPr>
+          <w:rFonts w:ascii="宋体" w:eastAsia="宋体" w:hAnsi="宋体"/>
+          <w:szCs w:val="21"/>
+        </w:rPr>
+      </w:pPr>
+      <w:r>
+        <w:rPr>
+          <w:rFonts w:ascii="宋体" w:eastAsia="宋体" w:hAnsi="宋体" w:hint="eastAsia"/>
+          <w:szCs w:val="21"/>
+        </w:rPr>
+        <w:t>解：</w:t>
+      </w:r>
+      <w:r>
+        <w:rPr>
+          <w:rFonts w:ascii="宋体" w:eastAsia="宋体" w:hAnsi="宋体" w:hint="eastAsia"/>
+          <w:szCs w:val="21"/>
+        </w:rPr>
+        <w:t>可以实现不同类型数据的排序，并且可以自定义排序规则</w:t>
+      </w:r>
+      <w:r>
+        <w:rPr>
+          <w:rFonts w:ascii="宋体" w:eastAsia="宋体" w:hAnsi="宋体" w:hint="eastAsia"/>
+          <w:szCs w:val="21"/>
+        </w:rPr>
+        <w:t>，使得比较更加灵活</w:t>
       </w:r>
       <w:bookmarkStart w:id="0" w:name="_GoBack"/>
       <w:bookmarkEnd w:id="0"/>
-    </w:p>
-    <w:p>
-      <w:pPr>
-        <w:rPr>
-          <w:rFonts w:ascii="宋体" w:eastAsia="宋体" w:hAnsi="宋体" w:hint="eastAsia"/>
-          <w:sz w:val="24"/>
-          <w:szCs w:val="24"/>
-        </w:rPr>
-      </w:pPr>
-      <w:r>
-        <w:rPr>
-          <w:rFonts w:ascii="宋体" w:eastAsia="宋体" w:hAnsi="宋体" w:hint="eastAsia"/>
-          <w:sz w:val="24"/>
-          <w:szCs w:val="24"/>
-        </w:rPr>
-        <w:t>解：</w:t>
-      </w:r>
-      <w:r>
-        <w:rPr>
-          <w:rFonts w:ascii="宋体" w:eastAsia="宋体" w:hAnsi="宋体" w:hint="eastAsia"/>
-          <w:sz w:val="24"/>
-          <w:szCs w:val="24"/>
-        </w:rPr>
-        <w:t>可以实现不同类型数据的排序，并且可以自定义排序规则</w:t>
-      </w:r>
-      <w:r>
-        <w:rPr>
-          <w:rFonts w:ascii="宋体" w:eastAsia="宋体" w:hAnsi="宋体" w:hint="eastAsia"/>
-          <w:sz w:val="24"/>
-          <w:szCs w:val="24"/>
+      <w:r>
+        <w:rPr>
+          <w:rFonts w:ascii="宋体" w:eastAsia="宋体" w:hAnsi="宋体" w:hint="eastAsia"/>
+          <w:szCs w:val="21"/>
         </w:rPr>
         <w:t>。</w:t>
       </w:r>
@@ -1575,7 +2211,7 @@
 </file>
 
 <file path=word/numbering.xml><?xml version="1.0" encoding="utf-8"?>
-<w:numbering xmlns:wpc="http://schemas.microsoft.com/office/word/2010/wordprocessingCanvas" xmlns:cx="http://schemas.microsoft.com/office/drawing/2014/chartex" xmlns:cx1="http://schemas.microsoft.com/office/drawing/2015/9/8/chartex" xmlns:cx2="http://schemas.microsoft.com/office/drawing/2015/10/21/chartex" xmlns:cx3="http://schemas.microsoft.com/office/drawing/2016/5/9/chartex" xmlns:cx4="http://schemas.microsoft.com/office/drawing/2016/5/10/chartex" xmlns:cx5="http://schemas.microsoft.com/office/drawing/2016/5/11/chartex" xmlns:cx6="http://schemas.microsoft.com/office/drawing/2016/5/12/chartex" xmlns:cx7="http://schemas.microsoft.com/office/drawing/2016/5/13/chartex" xmlns:cx8="http://schemas.microsoft.com/office/drawing/2016/5/14/chartex" xmlns:mc="http://schemas.openxmlformats.org/markup-compatibility/2006" xmlns:aink="http://schemas.microsoft.com/office/drawing/2016/ink" xmlns:am3d="http://schemas.microsoft.com/office/drawing/2017/model3d" xmlns:o="urn:schemas-microsoft-com:office:office" xmlns:r="http://schemas.openxmlformats.org/officeDocument/2006/relationships" xmlns:m="http://schemas.openxmlformats.org/officeDocument/2006/math" xmlns:v="urn:schemas-microsoft-com:vml" xmlns:wp14="http://schemas.microsoft.com/office/word/2010/wordprocessingDrawing" xmlns:wp="http://schemas.openxmlformats.org/drawingml/2006/wordprocessingDrawing" xmlns:w10="urn:schemas-microsoft-com:office:word" xmlns:w="http://schemas.openxmlformats.org/wordprocessingml/2006/main" xmlns:w14="http://schemas.microsoft.com/office/word/2010/wordml" xmlns:w15="http://schemas.microsoft.com/office/word/2012/wordml" xmlns:w16cid="http://schemas.microsoft.com/office/word/2016/wordml/cid" xmlns:w16se="http://schemas.microsoft.com/office/word/2015/wordml/symex" xmlns:wpg="http://schemas.microsoft.com/office/word/2010/wordprocessingGroup" xmlns:wpi="http://schemas.microsoft.com/office/word/2010/wordprocessingInk" xmlns:wne="http://schemas.microsoft.com/office/word/2006/wordml" xmlns:wps="http://schemas.microsoft.com/office/word/2010/wordprocessingShape" mc:Ignorable="w14 w15 w16se w16cid wp14">
+<w:numbering xmlns:wpc="http://schemas.microsoft.com/office/word/2010/wordprocessingCanvas" xmlns:cx="http://schemas.microsoft.com/office/drawing/2014/chartex" xmlns:cx1="http://schemas.microsoft.com/office/drawing/2015/9/8/chartex" xmlns:mc="http://schemas.openxmlformats.org/markup-compatibility/2006" xmlns:o="urn:schemas-microsoft-com:office:office" xmlns:r="http://schemas.openxmlformats.org/officeDocument/2006/relationships" xmlns:m="http://schemas.openxmlformats.org/officeDocument/2006/math" xmlns:v="urn:schemas-microsoft-com:vml" xmlns:wp14="http://schemas.microsoft.com/office/word/2010/wordprocessingDrawing" xmlns:wp="http://schemas.openxmlformats.org/drawingml/2006/wordprocessingDrawing" xmlns:w10="urn:schemas-microsoft-com:office:word" xmlns:w="http://schemas.openxmlformats.org/wordprocessingml/2006/main" xmlns:w14="http://schemas.microsoft.com/office/word/2010/wordml" xmlns:w15="http://schemas.microsoft.com/office/word/2012/wordml" xmlns:w16se="http://schemas.microsoft.com/office/word/2015/wordml/symex" xmlns:wpg="http://schemas.microsoft.com/office/word/2010/wordprocessingGroup" xmlns:wpi="http://schemas.microsoft.com/office/word/2010/wordprocessingInk" xmlns:wne="http://schemas.microsoft.com/office/word/2006/wordml" xmlns:wps="http://schemas.microsoft.com/office/word/2010/wordprocessingShape" mc:Ignorable="w14 w15 w16se wp14">
   <w:abstractNum w:abstractNumId="0" w15:restartNumberingAfterBreak="0">
     <w:nsid w:val="0D0410B4"/>
     <w:multiLevelType w:val="hybridMultilevel"/>
@@ -1717,6 +2353,92 @@
     </w:lvl>
   </w:abstractNum>
   <w:abstractNum w:abstractNumId="1" w15:restartNumberingAfterBreak="0">
+    <w:nsid w:val="1B3D24D8"/>
+    <w:multiLevelType w:val="hybridMultilevel"/>
+    <w:tmpl w:val="78B4249E"/>
+    <w:lvl w:ilvl="0" w:tplc="04090011">
+      <w:start w:val="1"/>
+      <w:numFmt w:val="decimal"/>
+      <w:lvlText w:val="%1)"/>
+      <w:lvlJc w:val="left"/>
+      <w:pPr>
+        <w:ind w:left="1260" w:hanging="420"/>
+      </w:pPr>
+    </w:lvl>
+    <w:lvl w:ilvl="1" w:tplc="04090019">
+      <w:start w:val="1"/>
+      <w:numFmt w:val="lowerLetter"/>
+      <w:lvlText w:val="%2)"/>
+      <w:lvlJc w:val="left"/>
+      <w:pPr>
+        <w:ind w:left="1680" w:hanging="420"/>
+      </w:pPr>
+    </w:lvl>
+    <w:lvl w:ilvl="2" w:tplc="0409001B">
+      <w:start w:val="1"/>
+      <w:numFmt w:val="lowerRoman"/>
+      <w:lvlText w:val="%3."/>
+      <w:lvlJc w:val="right"/>
+      <w:pPr>
+        <w:ind w:left="2100" w:hanging="420"/>
+      </w:pPr>
+    </w:lvl>
+    <w:lvl w:ilvl="3" w:tplc="0409000F" w:tentative="1">
+      <w:start w:val="1"/>
+      <w:numFmt w:val="decimal"/>
+      <w:lvlText w:val="%4."/>
+      <w:lvlJc w:val="left"/>
+      <w:pPr>
+        <w:ind w:left="2520" w:hanging="420"/>
+      </w:pPr>
+    </w:lvl>
+    <w:lvl w:ilvl="4" w:tplc="04090019" w:tentative="1">
+      <w:start w:val="1"/>
+      <w:numFmt w:val="lowerLetter"/>
+      <w:lvlText w:val="%5)"/>
+      <w:lvlJc w:val="left"/>
+      <w:pPr>
+        <w:ind w:left="2940" w:hanging="420"/>
+      </w:pPr>
+    </w:lvl>
+    <w:lvl w:ilvl="5" w:tplc="0409001B" w:tentative="1">
+      <w:start w:val="1"/>
+      <w:numFmt w:val="lowerRoman"/>
+      <w:lvlText w:val="%6."/>
+      <w:lvlJc w:val="right"/>
+      <w:pPr>
+        <w:ind w:left="3360" w:hanging="420"/>
+      </w:pPr>
+    </w:lvl>
+    <w:lvl w:ilvl="6" w:tplc="0409000F" w:tentative="1">
+      <w:start w:val="1"/>
+      <w:numFmt w:val="decimal"/>
+      <w:lvlText w:val="%7."/>
+      <w:lvlJc w:val="left"/>
+      <w:pPr>
+        <w:ind w:left="3780" w:hanging="420"/>
+      </w:pPr>
+    </w:lvl>
+    <w:lvl w:ilvl="7" w:tplc="04090019" w:tentative="1">
+      <w:start w:val="1"/>
+      <w:numFmt w:val="lowerLetter"/>
+      <w:lvlText w:val="%8)"/>
+      <w:lvlJc w:val="left"/>
+      <w:pPr>
+        <w:ind w:left="4200" w:hanging="420"/>
+      </w:pPr>
+    </w:lvl>
+    <w:lvl w:ilvl="8" w:tplc="0409001B" w:tentative="1">
+      <w:start w:val="1"/>
+      <w:numFmt w:val="lowerRoman"/>
+      <w:lvlText w:val="%9."/>
+      <w:lvlJc w:val="right"/>
+      <w:pPr>
+        <w:ind w:left="4620" w:hanging="420"/>
+      </w:pPr>
+    </w:lvl>
+  </w:abstractNum>
+  <w:abstractNum w:abstractNumId="2" w15:restartNumberingAfterBreak="0">
     <w:nsid w:val="2C2670A2"/>
     <w:multiLevelType w:val="hybridMultilevel"/>
     <w:tmpl w:val="89D4FA38"/>
@@ -1856,7 +2578,7 @@
       </w:rPr>
     </w:lvl>
   </w:abstractNum>
-  <w:abstractNum w:abstractNumId="2" w15:restartNumberingAfterBreak="0">
+  <w:abstractNum w:abstractNumId="3" w15:restartNumberingAfterBreak="0">
     <w:nsid w:val="2D80305F"/>
     <w:multiLevelType w:val="hybridMultilevel"/>
     <w:tmpl w:val="8CE24282"/>
@@ -1945,20 +2667,112 @@
       </w:pPr>
     </w:lvl>
   </w:abstractNum>
+  <w:abstractNum w:abstractNumId="4" w15:restartNumberingAfterBreak="0">
+    <w:nsid w:val="59184303"/>
+    <w:multiLevelType w:val="hybridMultilevel"/>
+    <w:tmpl w:val="39001D80"/>
+    <w:lvl w:ilvl="0" w:tplc="04090011">
+      <w:start w:val="1"/>
+      <w:numFmt w:val="decimal"/>
+      <w:lvlText w:val="%1)"/>
+      <w:lvlJc w:val="left"/>
+      <w:pPr>
+        <w:ind w:left="840" w:hanging="420"/>
+      </w:pPr>
+    </w:lvl>
+    <w:lvl w:ilvl="1" w:tplc="04090019" w:tentative="1">
+      <w:start w:val="1"/>
+      <w:numFmt w:val="lowerLetter"/>
+      <w:lvlText w:val="%2)"/>
+      <w:lvlJc w:val="left"/>
+      <w:pPr>
+        <w:ind w:left="1260" w:hanging="420"/>
+      </w:pPr>
+    </w:lvl>
+    <w:lvl w:ilvl="2" w:tplc="0409001B" w:tentative="1">
+      <w:start w:val="1"/>
+      <w:numFmt w:val="lowerRoman"/>
+      <w:lvlText w:val="%3."/>
+      <w:lvlJc w:val="right"/>
+      <w:pPr>
+        <w:ind w:left="1680" w:hanging="420"/>
+      </w:pPr>
+    </w:lvl>
+    <w:lvl w:ilvl="3" w:tplc="0409000F" w:tentative="1">
+      <w:start w:val="1"/>
+      <w:numFmt w:val="decimal"/>
+      <w:lvlText w:val="%4."/>
+      <w:lvlJc w:val="left"/>
+      <w:pPr>
+        <w:ind w:left="2100" w:hanging="420"/>
+      </w:pPr>
+    </w:lvl>
+    <w:lvl w:ilvl="4" w:tplc="04090019" w:tentative="1">
+      <w:start w:val="1"/>
+      <w:numFmt w:val="lowerLetter"/>
+      <w:lvlText w:val="%5)"/>
+      <w:lvlJc w:val="left"/>
+      <w:pPr>
+        <w:ind w:left="2520" w:hanging="420"/>
+      </w:pPr>
+    </w:lvl>
+    <w:lvl w:ilvl="5" w:tplc="0409001B" w:tentative="1">
+      <w:start w:val="1"/>
+      <w:numFmt w:val="lowerRoman"/>
+      <w:lvlText w:val="%6."/>
+      <w:lvlJc w:val="right"/>
+      <w:pPr>
+        <w:ind w:left="2940" w:hanging="420"/>
+      </w:pPr>
+    </w:lvl>
+    <w:lvl w:ilvl="6" w:tplc="0409000F" w:tentative="1">
+      <w:start w:val="1"/>
+      <w:numFmt w:val="decimal"/>
+      <w:lvlText w:val="%7."/>
+      <w:lvlJc w:val="left"/>
+      <w:pPr>
+        <w:ind w:left="3360" w:hanging="420"/>
+      </w:pPr>
+    </w:lvl>
+    <w:lvl w:ilvl="7" w:tplc="04090019" w:tentative="1">
+      <w:start w:val="1"/>
+      <w:numFmt w:val="lowerLetter"/>
+      <w:lvlText w:val="%8)"/>
+      <w:lvlJc w:val="left"/>
+      <w:pPr>
+        <w:ind w:left="3780" w:hanging="420"/>
+      </w:pPr>
+    </w:lvl>
+    <w:lvl w:ilvl="8" w:tplc="0409001B" w:tentative="1">
+      <w:start w:val="1"/>
+      <w:numFmt w:val="lowerRoman"/>
+      <w:lvlText w:val="%9."/>
+      <w:lvlJc w:val="right"/>
+      <w:pPr>
+        <w:ind w:left="4200" w:hanging="420"/>
+      </w:pPr>
+    </w:lvl>
+  </w:abstractNum>
   <w:num w:numId="1">
-    <w:abstractNumId w:val="2"/>
+    <w:abstractNumId w:val="3"/>
   </w:num>
   <w:num w:numId="2">
-    <w:abstractNumId w:val="1"/>
+    <w:abstractNumId w:val="2"/>
   </w:num>
   <w:num w:numId="3">
     <w:abstractNumId w:val="0"/>
+  </w:num>
+  <w:num w:numId="4">
+    <w:abstractNumId w:val="4"/>
+  </w:num>
+  <w:num w:numId="5">
+    <w:abstractNumId w:val="1"/>
   </w:num>
 </w:numbering>
 </file>
 
 <file path=word/styles.xml><?xml version="1.0" encoding="utf-8"?>
-<w:styles xmlns:mc="http://schemas.openxmlformats.org/markup-compatibility/2006" xmlns:r="http://schemas.openxmlformats.org/officeDocument/2006/relationships" xmlns:w="http://schemas.openxmlformats.org/wordprocessingml/2006/main" xmlns:w14="http://schemas.microsoft.com/office/word/2010/wordml" xmlns:w15="http://schemas.microsoft.com/office/word/2012/wordml" xmlns:w16cid="http://schemas.microsoft.com/office/word/2016/wordml/cid" xmlns:w16se="http://schemas.microsoft.com/office/word/2015/wordml/symex" mc:Ignorable="w14 w15 w16se w16cid">
+<w:styles xmlns:mc="http://schemas.openxmlformats.org/markup-compatibility/2006" xmlns:r="http://schemas.openxmlformats.org/officeDocument/2006/relationships" xmlns:w="http://schemas.openxmlformats.org/wordprocessingml/2006/main" xmlns:w14="http://schemas.microsoft.com/office/word/2010/wordml" xmlns:w15="http://schemas.microsoft.com/office/word/2012/wordml" xmlns:w16se="http://schemas.microsoft.com/office/word/2015/wordml/symex" mc:Ignorable="w14 w15 w16se">
   <w:docDefaults>
     <w:rPrDefault>
       <w:rPr>
@@ -1971,7 +2785,7 @@
     </w:rPrDefault>
     <w:pPrDefault/>
   </w:docDefaults>
-  <w:latentStyles w:defLockedState="0" w:defUIPriority="99" w:defSemiHidden="0" w:defUnhideWhenUsed="0" w:defQFormat="0" w:count="375">
+  <w:latentStyles w:defLockedState="0" w:defUIPriority="99" w:defSemiHidden="0" w:defUnhideWhenUsed="0" w:defQFormat="0" w:count="371">
     <w:lsdException w:name="Normal" w:uiPriority="0" w:qFormat="1"/>
     <w:lsdException w:name="heading 1" w:uiPriority="9" w:qFormat="1"/>
     <w:lsdException w:name="heading 2" w:semiHidden="1" w:uiPriority="9" w:unhideWhenUsed="1" w:qFormat="1"/>
@@ -2343,10 +3157,6 @@
     <w:lsdException w:name="List Table 5 Dark Accent 6" w:uiPriority="50"/>
     <w:lsdException w:name="List Table 6 Colorful Accent 6" w:uiPriority="51"/>
     <w:lsdException w:name="List Table 7 Colorful Accent 6" w:uiPriority="52"/>
-    <w:lsdException w:name="Mention" w:semiHidden="1" w:unhideWhenUsed="1"/>
-    <w:lsdException w:name="Smart Hyperlink" w:semiHidden="1" w:unhideWhenUsed="1"/>
-    <w:lsdException w:name="Hashtag" w:semiHidden="1" w:unhideWhenUsed="1"/>
-    <w:lsdException w:name="Unresolved Mention" w:semiHidden="1" w:unhideWhenUsed="1"/>
   </w:latentStyles>
   <w:style w:type="paragraph" w:default="1" w:styleId="a">
     <w:name w:val="Normal"/>
@@ -2359,6 +3169,7 @@
   <w:style w:type="character" w:default="1" w:styleId="a0">
     <w:name w:val="Default Paragraph Font"/>
     <w:uiPriority w:val="1"/>
+    <w:semiHidden/>
     <w:unhideWhenUsed/>
   </w:style>
   <w:style w:type="table" w:default="1" w:styleId="a1">

</xml_diff>